<commit_message>
Niazha & Nemoone haye Moshabeh ezafe shod
</commit_message>
<xml_diff>
--- a/proposal.docx
+++ b/proposal.docx
@@ -1,6 +1,6 @@
 
 <file path=word/document.xml><?xml version="1.0" encoding="utf-8"?>
-<w:document xmlns:wpc="http://schemas.microsoft.com/office/word/2010/wordprocessingCanvas" xmlns:mc="http://schemas.openxmlformats.org/markup-compatibility/2006" xmlns:o="urn:schemas-microsoft-com:office:office" xmlns:r="http://schemas.openxmlformats.org/officeDocument/2006/relationships" xmlns:m="http://schemas.openxmlformats.org/officeDocument/2006/math" xmlns:v="urn:schemas-microsoft-com:vml" xmlns:wp14="http://schemas.microsoft.com/office/word/2010/wordprocessingDrawing" xmlns:wp="http://schemas.openxmlformats.org/drawingml/2006/wordprocessingDrawing" xmlns:w10="urn:schemas-microsoft-com:office:word" xmlns:w="http://schemas.openxmlformats.org/wordprocessingml/2006/main" xmlns:w14="http://schemas.microsoft.com/office/word/2010/wordml" xmlns:wpg="http://schemas.microsoft.com/office/word/2010/wordprocessingGroup" xmlns:wpi="http://schemas.microsoft.com/office/word/2010/wordprocessingInk" xmlns:wne="http://schemas.microsoft.com/office/word/2006/wordml" xmlns:wps="http://schemas.microsoft.com/office/word/2010/wordprocessingShape" mc:Ignorable="w14 wp14">
+<w:document xmlns:wpc="http://schemas.microsoft.com/office/word/2010/wordprocessingCanvas" xmlns:mc="http://schemas.openxmlformats.org/markup-compatibility/2006" xmlns:o="urn:schemas-microsoft-com:office:office" xmlns:r="http://schemas.openxmlformats.org/officeDocument/2006/relationships" xmlns:m="http://schemas.openxmlformats.org/officeDocument/2006/math" xmlns:v="urn:schemas-microsoft-com:vml" xmlns:wp14="http://schemas.microsoft.com/office/word/2010/wordprocessingDrawing" xmlns:wp="http://schemas.openxmlformats.org/drawingml/2006/wordprocessingDrawing" xmlns:w10="urn:schemas-microsoft-com:office:word" xmlns:w="http://schemas.openxmlformats.org/wordprocessingml/2006/main" xmlns:w14="http://schemas.microsoft.com/office/word/2010/wordml" xmlns:w15="http://schemas.microsoft.com/office/word/2012/wordml" xmlns:wpg="http://schemas.microsoft.com/office/word/2010/wordprocessingGroup" xmlns:wpi="http://schemas.microsoft.com/office/word/2010/wordprocessingInk" xmlns:wne="http://schemas.microsoft.com/office/word/2006/wordml" xmlns:wps="http://schemas.microsoft.com/office/word/2010/wordprocessingShape" mc:Ignorable="w14 w15 wp14">
   <w:body>
     <w:p>
       <w:pPr>
@@ -46,7 +46,7 @@
                     <pic:cNvPicPr/>
                   </pic:nvPicPr>
                   <pic:blipFill>
-                    <a:blip r:embed="rId8" cstate="print">
+                    <a:blip r:embed="rId7" cstate="print">
                       <a:extLst>
                         <a:ext uri="{28A0092B-C50C-407E-A947-70E740481C1C}">
                           <a14:useLocalDpi xmlns:a14="http://schemas.microsoft.com/office/drawing/2010/main" val="0"/>
@@ -982,7 +982,6 @@
           <w:szCs w:val="28"/>
           <w:rtl/>
         </w:rPr>
-        <w:lastRenderedPageBreak/>
         <w:t>مقدمه</w:t>
       </w:r>
       <w:r>
@@ -1566,6 +1565,7 @@
           <w:szCs w:val="28"/>
           <w:rtl/>
         </w:rPr>
+        <w:lastRenderedPageBreak/>
         <w:t>مقدمه:</w:t>
       </w:r>
     </w:p>
@@ -1675,7 +1675,6 @@
           <w:rFonts w:cs="B Nazanin" w:hint="cs"/>
           <w:rtl/>
         </w:rPr>
-        <w:lastRenderedPageBreak/>
         <w:t>پس از بررسی فراوان گروه به ایده ای مناسب در مورد بازی نوبتی اسم فامیل رسید.اما نکته قابل توجه این بود که بازی اسم فامیل بصورت شبکه ای توانایی رقابت با بازیهای جذاب اندرویدی  نداشت.تصمیمی که اتخاذ شد ایجاد تغییراتی در قوانین بازی و استفاده مناسب از ویژگیهای بازی اندروید در اسم فامیل بود.این کار با ایجاد مینی گیمهایی در خلال نوبتها در بازی اسم فامیل صورت گرفت.</w:t>
       </w:r>
     </w:p>
@@ -1710,29 +1709,15 @@
     <w:p>
       <w:pPr>
         <w:pStyle w:val="ListParagraph"/>
-        <w:numPr>
-          <w:ilvl w:val="1"/>
-          <w:numId w:val="17"/>
-        </w:numPr>
+        <w:ind w:left="644"/>
         <w:jc w:val="left"/>
-      </w:pPr>
-    </w:p>
-    <w:p>
-      <w:pPr>
-        <w:pStyle w:val="ListParagraph"/>
-        <w:numPr>
-          <w:ilvl w:val="1"/>
-          <w:numId w:val="17"/>
-        </w:numPr>
-        <w:jc w:val="left"/>
-      </w:pPr>
-      <w:r>
-        <w:rPr>
-          <w:rFonts w:cs="B Nazanin" w:hint="cs"/>
-          <w:rtl/>
-        </w:rPr>
-        <w:t>-</w:t>
-      </w:r>
+        <w:rPr>
+          <w:rFonts w:cs="B Nazanin"/>
+          <w:b/>
+          <w:bCs/>
+          <w:rtl/>
+        </w:rPr>
+      </w:pPr>
       <w:r>
         <w:rPr>
           <w:rFonts w:cs="B Nazanin" w:hint="cs"/>
@@ -1740,7 +1725,7 @@
           <w:bCs/>
           <w:rtl/>
         </w:rPr>
-        <w:t>اهداف:</w:t>
+        <w:t>1.3. بیان نیازها</w:t>
       </w:r>
     </w:p>
     <w:p>
@@ -1748,27 +1733,285 @@
         <w:pStyle w:val="ListParagraph"/>
         <w:ind w:left="644"/>
         <w:jc w:val="left"/>
+        <w:rPr>
+          <w:rFonts w:cs="B Nazanin"/>
+          <w:rtl/>
+        </w:rPr>
       </w:pPr>
       <w:r>
         <w:rPr>
           <w:rFonts w:cs="B Nazanin" w:hint="cs"/>
           <w:rtl/>
         </w:rPr>
-        <w:t xml:space="preserve">بدون شک اولین و مهمترین هدف از ساخت یک بازی سرگرمی میباشد.از آنجا که این بازی بصورت گروهی میباشد این سرگرمی و هیجانات بین بازی کننده ها تقسیم میشود.اما نکته حایز اهمیت این میباشد که بازی بتواند تواناییهای مختلف بازی کنندگان را به چالش بکشاند.شاید یکی از اهداف اصلی انتخاب این بازی به چالش کشیدن توانایی‌های متفات بازی کننده ها و الگوهای متفاوت بازی میباشد.این چالشها شامل تفکر سریع(با توجه به قوانین جدید) ؛سرعت عمل(بخصوص در مینی گیمها) ؛اطلاعات عمومی و قدرت تصمیم گیری در لحظه میباشد.قبل از توضیح این موارد به بررسی این موضوع بپردازیم که چرا از اهداف اصلی بایستی به چالش کشیدن توانایی‌های متفاوت باشد.با نگاهی به بازیهای مختلف چه کامپیوتری چه غیر آن به سادگی موضوع روشن میشود.بطور مثال بازی شطرنج بشدت قدرت تفکر را به چالش میکشاند و الگو بازی تکراری نمیشود بسیار پر طرفدار است.بازی نظیر فوتبال توانایی بدنی ؛سرعت؛تفکر و </w:t>
-      </w:r>
-      <w:r>
-        <w:rPr>
-          <w:rFonts w:ascii="Times New Roman" w:hAnsi="Times New Roman" w:cs="Times New Roman" w:hint="cs"/>
-          <w:rtl/>
-        </w:rPr>
-        <w:t>…</w:t>
-      </w:r>
+        <w:t>نیازهای کاربران در این پروژه عبارتند از:</w:t>
+      </w:r>
+    </w:p>
+    <w:p>
+      <w:pPr>
+        <w:pStyle w:val="ListParagraph"/>
+        <w:numPr>
+          <w:ilvl w:val="0"/>
+          <w:numId w:val="19"/>
+        </w:numPr>
+        <w:jc w:val="left"/>
+        <w:rPr>
+          <w:rFonts w:cs="B Nazanin"/>
+        </w:rPr>
+      </w:pPr>
       <w:r>
         <w:rPr>
           <w:rFonts w:cs="B Nazanin" w:hint="cs"/>
-          <w:rtl/>
-        </w:rPr>
-        <w:t xml:space="preserve"> را به چالش میکشاند و بینهایت الگو بازی دارد.یعنی هیچ دو بازی شبیه هم نمیشود.اما عکس این موارد برای بازی دوز و مارو پله موجود است .</w:t>
+          <w:b/>
+          <w:bCs/>
+          <w:rtl/>
+        </w:rPr>
+        <w:lastRenderedPageBreak/>
+        <w:t xml:space="preserve">کسب اطلاعات عمومی: </w:t>
+      </w:r>
+      <w:r>
+        <w:rPr>
+          <w:rFonts w:cs="B Nazanin" w:hint="cs"/>
+          <w:rtl/>
+        </w:rPr>
+        <w:t>اطلاعات جاری در بازی به صورتی است که حداکثر آن ها قابل رویت برای کاربر باشد. کاربران جواب های دیگران را نیز پس از انجام هر مرحله بازی به طور کامل مشاهده می کنند تا اطلاعات عمومی خود را افزایش دهند و هیچ اطلاعاتی مخفی نمی ماند.</w:t>
+      </w:r>
+    </w:p>
+    <w:p>
+      <w:pPr>
+        <w:pStyle w:val="ListParagraph"/>
+        <w:numPr>
+          <w:ilvl w:val="0"/>
+          <w:numId w:val="19"/>
+        </w:numPr>
+        <w:jc w:val="left"/>
+        <w:rPr>
+          <w:rFonts w:cs="B Nazanin"/>
+        </w:rPr>
+      </w:pPr>
+      <w:r>
+        <w:rPr>
+          <w:rFonts w:cs="B Nazanin" w:hint="cs"/>
+          <w:b/>
+          <w:bCs/>
+          <w:rtl/>
+        </w:rPr>
+        <w:t>سهولت در شروع:</w:t>
+      </w:r>
+      <w:r>
+        <w:rPr>
+          <w:rFonts w:cs="B Nazanin" w:hint="cs"/>
+          <w:rtl/>
+        </w:rPr>
+        <w:t xml:space="preserve"> بازی به طوری طراحی می شود که هر کاربر بدون ورود به اکانت نیز بتواند استفاده کند ولی از قابلیت های کمتری برخوردار خواهد بود. هدف این است که کاربر در هر موقعیتی بتواند به سریعترین حالت به بازی دسترسی پیدا کرده و شروع به بازی کردن کند.</w:t>
+      </w:r>
+    </w:p>
+    <w:p>
+      <w:pPr>
+        <w:pStyle w:val="ListParagraph"/>
+        <w:numPr>
+          <w:ilvl w:val="0"/>
+          <w:numId w:val="19"/>
+        </w:numPr>
+        <w:jc w:val="left"/>
+        <w:rPr>
+          <w:rFonts w:cs="B Nazanin"/>
+        </w:rPr>
+      </w:pPr>
+      <w:r>
+        <w:rPr>
+          <w:rFonts w:cs="B Nazanin" w:hint="cs"/>
+          <w:b/>
+          <w:bCs/>
+          <w:rtl/>
+        </w:rPr>
+        <w:t xml:space="preserve">سهولت در بازی و سادگی و قابل فهم بودن محیط کاربری: </w:t>
+      </w:r>
+      <w:r>
+        <w:rPr>
+          <w:rFonts w:cs="B Nazanin" w:hint="cs"/>
+          <w:rtl/>
+        </w:rPr>
+        <w:t>بازی به طوری طراحی می شود که هر کاربر معمولی به راحتی و با مشاهده ی گزینه ها و محیط کاربری به راحتی و سرعت با آن آشنا شود و بازی را یاد بگیرد.</w:t>
+      </w:r>
+    </w:p>
+    <w:p>
+      <w:pPr>
+        <w:pStyle w:val="ListParagraph"/>
+        <w:numPr>
+          <w:ilvl w:val="0"/>
+          <w:numId w:val="19"/>
+        </w:numPr>
+        <w:jc w:val="left"/>
+        <w:rPr>
+          <w:rFonts w:cs="B Nazanin"/>
+        </w:rPr>
+      </w:pPr>
+      <w:r>
+        <w:rPr>
+          <w:rFonts w:cs="B Nazanin" w:hint="cs"/>
+          <w:b/>
+          <w:bCs/>
+          <w:rtl/>
+        </w:rPr>
+        <w:t xml:space="preserve">راهنمای بازی: </w:t>
+      </w:r>
+      <w:r>
+        <w:rPr>
+          <w:rFonts w:cs="B Nazanin" w:hint="cs"/>
+          <w:rtl/>
+        </w:rPr>
+        <w:t>در کنار نیاز به ساده و قابل فهم بودن محیط کاربری راهنمای گرافیکی و تا حد امکان مختصر ولی مفید در کنار بازی نیاز است. این راهنما در بخشی از منوهای بازی گنجانده می شود.</w:t>
+      </w:r>
+    </w:p>
+    <w:p>
+      <w:pPr>
+        <w:pStyle w:val="ListParagraph"/>
+        <w:numPr>
+          <w:ilvl w:val="0"/>
+          <w:numId w:val="19"/>
+        </w:numPr>
+        <w:jc w:val="left"/>
+        <w:rPr>
+          <w:rFonts w:cs="B Nazanin"/>
+        </w:rPr>
+      </w:pPr>
+      <w:r>
+        <w:rPr>
+          <w:rFonts w:cs="B Nazanin" w:hint="cs"/>
+          <w:b/>
+          <w:bCs/>
+          <w:rtl/>
+        </w:rPr>
+        <w:t xml:space="preserve">اطلاع رسانی وضعیت بازی: </w:t>
+      </w:r>
+      <w:r>
+        <w:rPr>
+          <w:rFonts w:cs="B Nazanin" w:hint="cs"/>
+          <w:rtl/>
+        </w:rPr>
+        <w:t>وضعیت بازی شامل تعداد امتیازهای کنونی، وضعیت سایر بازیکنان، رتبه ی جهانی و ... به طور کامل به کاربر بازی اطلاع رسانی می شود.</w:t>
+      </w:r>
+    </w:p>
+    <w:p>
+      <w:pPr>
+        <w:pStyle w:val="ListParagraph"/>
+        <w:numPr>
+          <w:ilvl w:val="0"/>
+          <w:numId w:val="19"/>
+        </w:numPr>
+        <w:jc w:val="left"/>
+        <w:rPr>
+          <w:rFonts w:cs="B Nazanin"/>
+        </w:rPr>
+      </w:pPr>
+      <w:r>
+        <w:rPr>
+          <w:rFonts w:cs="B Nazanin" w:hint="cs"/>
+          <w:b/>
+          <w:bCs/>
+          <w:rtl/>
+        </w:rPr>
+        <w:t xml:space="preserve">ارتباطات اجتماعی: </w:t>
+      </w:r>
+      <w:r>
+        <w:rPr>
+          <w:rFonts w:cs="B Nazanin" w:hint="cs"/>
+          <w:rtl/>
+        </w:rPr>
+        <w:t>کاربر می تواند با سایر کاربران رابطه برقرار کند، چت رومی برای کاربرانی که همزمان در حال بازی با هم هستند در نظر گرفته میشود تا بتوانند در کنار بازی با هم گپی بزنند. از طرفی پروفایل کاربری هر فرد برای دیگران قابل مشاهده خواهد بود تا با یکدیگر بیشتر آشنا شوند.</w:t>
+      </w:r>
+    </w:p>
+    <w:p>
+      <w:pPr>
+        <w:pStyle w:val="ListParagraph"/>
+        <w:numPr>
+          <w:ilvl w:val="0"/>
+          <w:numId w:val="19"/>
+        </w:numPr>
+        <w:jc w:val="left"/>
+        <w:rPr>
+          <w:rFonts w:cs="B Nazanin"/>
+        </w:rPr>
+      </w:pPr>
+      <w:r>
+        <w:rPr>
+          <w:rFonts w:cs="B Nazanin" w:hint="cs"/>
+          <w:b/>
+          <w:bCs/>
+          <w:rtl/>
+        </w:rPr>
+        <w:t xml:space="preserve">معرفی خود: </w:t>
+      </w:r>
+      <w:r>
+        <w:rPr>
+          <w:rFonts w:cs="B Nazanin" w:hint="cs"/>
+          <w:rtl/>
+        </w:rPr>
+        <w:t>هر بازیکن با استفاده از پروفایل می تواند خود و مشخصاتش را توصیف کند و عکسی را برای خود برگزیند. در صورت اتصال به سایر شبکه های اجتماعی این اطلاعات از آنها گرفته میشود.</w:t>
+      </w:r>
+    </w:p>
+    <w:p>
+      <w:pPr>
+        <w:pStyle w:val="ListParagraph"/>
+        <w:numPr>
+          <w:ilvl w:val="0"/>
+          <w:numId w:val="19"/>
+        </w:numPr>
+        <w:jc w:val="left"/>
+        <w:rPr>
+          <w:rFonts w:cs="B Nazanin"/>
+          <w:rtl/>
+        </w:rPr>
+      </w:pPr>
+      <w:r>
+        <w:rPr>
+          <w:rFonts w:cs="B Nazanin" w:hint="cs"/>
+          <w:b/>
+          <w:bCs/>
+          <w:rtl/>
+        </w:rPr>
+        <w:t xml:space="preserve">رده بندی: </w:t>
+      </w:r>
+      <w:r>
+        <w:rPr>
+          <w:rFonts w:cs="B Nazanin" w:hint="cs"/>
+          <w:rtl/>
+        </w:rPr>
+        <w:t>هر بازیکن بر اساس تعداد بازی ها و امتیازاتی که گرفته و مدت زمانی که صرف بازی کرده، نیاز دارد مطرح شده و سطح کاربری اش بالا رود. در واقع نیاز به رقابت کلی در کنار رقابت محدود هر بازی وجود دارد. لذا رنکینگ جهانی و امتیاز کلی داده میشود و کاربران به صورت آماتور، پیشرفته و ... رده بندی می شوند.</w:t>
+      </w:r>
+    </w:p>
+    <w:p>
+      <w:pPr>
+        <w:jc w:val="left"/>
+      </w:pPr>
+    </w:p>
+    <w:p>
+      <w:pPr>
+        <w:ind w:left="800"/>
+        <w:jc w:val="left"/>
+      </w:pPr>
+      <w:r>
+        <w:rPr>
+          <w:rFonts w:cs="B Nazanin" w:hint="cs"/>
+          <w:rtl/>
+        </w:rPr>
+        <w:t>1.4</w:t>
+      </w:r>
+      <w:r>
+        <w:rPr>
+          <w:rFonts w:cs="B Nazanin" w:hint="cs"/>
+          <w:rtl/>
+        </w:rPr>
+        <w:t>-</w:t>
+      </w:r>
+      <w:r>
+        <w:rPr>
+          <w:rFonts w:cs="B Nazanin" w:hint="cs"/>
+          <w:b/>
+          <w:bCs/>
+          <w:rtl/>
+        </w:rPr>
+        <w:t>اهداف:</w:t>
       </w:r>
     </w:p>
     <w:p>
@@ -1782,7 +2025,29 @@
           <w:rFonts w:cs="B Nazanin" w:hint="cs"/>
           <w:rtl/>
         </w:rPr>
-        <w:t>هدف دیگری که مد نظر گروه است احیای این بازی بومی میباشد.بازی که مشابه آن در سایتهای خارجی پیدا توسط گروه پیدا نشد.علاوه بر این با وجود پیشرفت تکنولوژی کمتر کسی بسراغ بازی با کاغذ میرود.</w:t>
+        <w:t xml:space="preserve">بدون شک اولین و مهمترین هدف از ساخت یک بازی سرگرمی میباشد.از آنجا که این بازی بصورت گروهی میباشد این سرگرمی و هیجانات بین بازی کننده ها تقسیم میشود.اما نکته حایز اهمیت این میباشد که بازی بتواند تواناییهای مختلف بازی کنندگان را به چالش بکشاند.شاید یکی از اهداف اصلی انتخاب این بازی به چالش کشیدن توانایی‌های متفات بازی کننده ها و الگوهای متفاوت بازی میباشد.این چالشها شامل تفکر سریع(با توجه به قوانین جدید) ؛سرعت عمل(بخصوص در مینی گیمها) ؛اطلاعات عمومی و قدرت تصمیم گیری در لحظه میباشد.قبل از توضیح این موارد به بررسی این موضوع بپردازیم که چرا از اهداف اصلی بایستی به چالش کشیدن توانایی‌های متفاوت باشد.با نگاهی به بازیهای مختلف چه کامپیوتری چه غیر آن به سادگی موضوع روشن میشود.بطور مثال بازی شطرنج بشدت قدرت تفکر را به چالش میکشاند و الگو بازی تکراری نمیشود </w:t>
+      </w:r>
+      <w:r>
+        <w:rPr>
+          <w:rFonts w:cs="B Nazanin" w:hint="cs"/>
+          <w:rtl/>
+        </w:rPr>
+        <w:lastRenderedPageBreak/>
+        <w:t xml:space="preserve">بسیار پر طرفدار است.بازی نظیر فوتبال توانایی بدنی ؛سرعت؛تفکر و </w:t>
+      </w:r>
+      <w:r>
+        <w:rPr>
+          <w:rFonts w:ascii="Times New Roman" w:hAnsi="Times New Roman" w:cs="Times New Roman" w:hint="cs"/>
+          <w:rtl/>
+        </w:rPr>
+        <w:t>…</w:t>
+      </w:r>
+      <w:r>
+        <w:rPr>
+          <w:rFonts w:cs="B Nazanin" w:hint="cs"/>
+          <w:rtl/>
+        </w:rPr>
+        <w:t xml:space="preserve"> را به چالش میکشاند و بینهایت الگو بازی دارد.یعنی هیچ دو بازی شبیه هم نمیشود.اما عکس این موارد برای بازی دوز و مارو پله موجود است .</w:t>
       </w:r>
     </w:p>
     <w:p>
@@ -1794,36 +2059,26 @@
       <w:r>
         <w:rPr>
           <w:rFonts w:cs="B Nazanin" w:hint="cs"/>
-          <w:sz w:val="24"/>
-          <w:szCs w:val="24"/>
-          <w:rtl/>
-        </w:rPr>
-        <w:t>نکته دیگر این میباشد که این بازی بعلت قوانین ساده و افزایش استفاده از تلفنهای هوشمند و تبلتها  براحتی در دسته بازیهای مخصوص اعضای خانواده قرار میگیرد.</w:t>
+          <w:rtl/>
+        </w:rPr>
+        <w:t>هدف دیگری که مد نظر گروه است احیای این بازی بومی میباشد.بازی که مشابه آن در سایتهای خارجی پیدا توسط گروه پیدا نشد.علاوه بر این با وجود پیشرفت تکنولوژی کمتر کسی بسراغ بازی با کاغذ میرود.</w:t>
       </w:r>
     </w:p>
     <w:p>
       <w:pPr>
         <w:pStyle w:val="ListParagraph"/>
-        <w:ind w:left="1080"/>
+        <w:ind w:left="644"/>
         <w:jc w:val="left"/>
-        <w:rPr>
-          <w:rFonts w:cs="B Nazanin"/>
-          <w:sz w:val="24"/>
-          <w:szCs w:val="24"/>
-          <w:rtl/>
-        </w:rPr>
-      </w:pPr>
-    </w:p>
-    <w:p>
-      <w:pPr>
-        <w:jc w:val="left"/>
-        <w:rPr>
-          <w:rFonts w:cs="B Nazanin"/>
-          <w:sz w:val="24"/>
-          <w:szCs w:val="24"/>
-          <w:rtl/>
-        </w:rPr>
-      </w:pPr>
+      </w:pPr>
+      <w:r>
+        <w:rPr>
+          <w:rFonts w:cs="B Nazanin" w:hint="cs"/>
+          <w:sz w:val="24"/>
+          <w:szCs w:val="24"/>
+          <w:rtl/>
+        </w:rPr>
+        <w:t>نکته دیگر این میباشد که این بازی بعلت قوانین ساده و افزایش استفاده از تلفنهای هوشمند و تبلتها  براحتی در دسته بازیهای مخصوص اعضای خانواده قرار میگیرد.</w:t>
+      </w:r>
     </w:p>
     <w:p>
       <w:pPr>
@@ -1839,6 +2094,17 @@
       </w:pPr>
       <w:r>
         <w:rPr>
+          <w:rFonts w:cs="B Nazanin"/>
+          <w:b/>
+          <w:bCs/>
+          <w:sz w:val="28"/>
+          <w:szCs w:val="28"/>
+          <w:rtl/>
+        </w:rPr>
+        <w:tab/>
+      </w:r>
+      <w:r>
+        <w:rPr>
           <w:rFonts w:cs="B Nazanin" w:hint="cs"/>
           <w:b/>
           <w:bCs/>
@@ -1846,7 +2112,278 @@
           <w:szCs w:val="28"/>
           <w:rtl/>
         </w:rPr>
-        <w:lastRenderedPageBreak/>
+        <w:t>2. نمونه های مشابه:</w:t>
+      </w:r>
+    </w:p>
+    <w:p>
+      <w:pPr>
+        <w:pStyle w:val="ListParagraph"/>
+        <w:jc w:val="left"/>
+        <w:rPr>
+          <w:rFonts w:cs="B Nazanin"/>
+          <w:sz w:val="24"/>
+          <w:szCs w:val="24"/>
+          <w:rtl/>
+        </w:rPr>
+      </w:pPr>
+      <w:r>
+        <w:rPr>
+          <w:rFonts w:cs="B Nazanin" w:hint="cs"/>
+          <w:sz w:val="24"/>
+          <w:szCs w:val="24"/>
+          <w:rtl/>
+        </w:rPr>
+        <w:t>به طور کلی ذکر نمونه های مشابه برای این محصول کاری دشوار است. اینکه محصولی با این کاربرد یا قابلیت ها را بتوان معرفی کرد غیر ممکن است. سعی بر این بوده است محصول طوری تعریف شود و امکانات و قابلیت ها به طوری پیش بینی شوند که نمونه ی مشابهی برای محصول وجود نداشته باشد.</w:t>
+      </w:r>
+    </w:p>
+    <w:p>
+      <w:pPr>
+        <w:pStyle w:val="ListParagraph"/>
+        <w:jc w:val="left"/>
+        <w:rPr>
+          <w:rFonts w:cs="B Nazanin"/>
+          <w:sz w:val="24"/>
+          <w:szCs w:val="24"/>
+          <w:rtl/>
+        </w:rPr>
+      </w:pPr>
+      <w:r>
+        <w:rPr>
+          <w:rFonts w:cs="B Nazanin" w:hint="cs"/>
+          <w:sz w:val="24"/>
+          <w:szCs w:val="24"/>
+          <w:rtl/>
+        </w:rPr>
+        <w:t xml:space="preserve">اما با توجه به بازی های کوچکی که در راستای دست یابی به قابلیت های بازی اصلی در برنامه گنجانده شده است، می توان به بازی هایی چون </w:t>
+      </w:r>
+      <w:r>
+        <w:rPr>
+          <w:rFonts w:cs="B Nazanin"/>
+          <w:sz w:val="24"/>
+          <w:szCs w:val="24"/>
+        </w:rPr>
+        <w:t>Mario Party</w:t>
+      </w:r>
+      <w:r>
+        <w:rPr>
+          <w:rFonts w:cs="B Nazanin" w:hint="cs"/>
+          <w:sz w:val="24"/>
+          <w:szCs w:val="24"/>
+          <w:rtl/>
+        </w:rPr>
+        <w:t xml:space="preserve"> یا </w:t>
+      </w:r>
+      <w:r>
+        <w:rPr>
+          <w:rFonts w:cs="B Nazanin"/>
+          <w:sz w:val="24"/>
+          <w:szCs w:val="24"/>
+        </w:rPr>
+        <w:t>V Party</w:t>
+      </w:r>
+      <w:r>
+        <w:rPr>
+          <w:rFonts w:cs="B Nazanin" w:hint="cs"/>
+          <w:sz w:val="24"/>
+          <w:szCs w:val="24"/>
+          <w:rtl/>
+        </w:rPr>
+        <w:t xml:space="preserve"> به عنوان نمونه های مشابهی از نظر ایده ی کلی در مورد </w:t>
+      </w:r>
+      <w:r>
+        <w:rPr>
+          <w:rFonts w:cs="B Nazanin"/>
+          <w:sz w:val="24"/>
+          <w:szCs w:val="24"/>
+        </w:rPr>
+        <w:t>mini game</w:t>
+      </w:r>
+      <w:r>
+        <w:rPr>
+          <w:rFonts w:cs="B Nazanin" w:hint="cs"/>
+          <w:sz w:val="24"/>
+          <w:szCs w:val="24"/>
+          <w:rtl/>
+        </w:rPr>
+        <w:t xml:space="preserve"> ها اشاره کرد.</w:t>
+      </w:r>
+    </w:p>
+    <w:p>
+      <w:pPr>
+        <w:pStyle w:val="ListParagraph"/>
+        <w:jc w:val="left"/>
+        <w:rPr>
+          <w:rFonts w:cs="B Nazanin"/>
+          <w:sz w:val="24"/>
+          <w:szCs w:val="24"/>
+          <w:rtl/>
+        </w:rPr>
+      </w:pPr>
+      <w:r>
+        <w:rPr>
+          <w:rFonts w:cs="B Nazanin" w:hint="cs"/>
+          <w:sz w:val="24"/>
+          <w:szCs w:val="24"/>
+          <w:rtl/>
+        </w:rPr>
+        <w:t xml:space="preserve">از طرفی با توجه به اینکه بازی با کلمات و حروف سر و کار دارد می توان از بازی هایی چون </w:t>
+      </w:r>
+      <w:r>
+        <w:rPr>
+          <w:rFonts w:cs="B Nazanin"/>
+          <w:sz w:val="24"/>
+          <w:szCs w:val="24"/>
+        </w:rPr>
+        <w:t>Words with Friend</w:t>
+      </w:r>
+      <w:r>
+        <w:rPr>
+          <w:rFonts w:cs="B Nazanin" w:hint="cs"/>
+          <w:sz w:val="24"/>
+          <w:szCs w:val="24"/>
+          <w:rtl/>
+        </w:rPr>
+        <w:t xml:space="preserve"> و </w:t>
+      </w:r>
+      <w:r>
+        <w:rPr>
+          <w:rFonts w:cs="B Nazanin"/>
+          <w:sz w:val="24"/>
+          <w:szCs w:val="24"/>
+        </w:rPr>
+        <w:t>Word Match</w:t>
+      </w:r>
+      <w:r>
+        <w:rPr>
+          <w:rFonts w:cs="B Nazanin" w:hint="cs"/>
+          <w:sz w:val="24"/>
+          <w:szCs w:val="24"/>
+          <w:rtl/>
+        </w:rPr>
+        <w:t xml:space="preserve"> و </w:t>
+      </w:r>
+      <w:r>
+        <w:rPr>
+          <w:rFonts w:cs="B Nazanin"/>
+          <w:sz w:val="24"/>
+          <w:szCs w:val="24"/>
+        </w:rPr>
+        <w:t>Word Search</w:t>
+      </w:r>
+      <w:r>
+        <w:rPr>
+          <w:rFonts w:cs="B Nazanin" w:hint="cs"/>
+          <w:sz w:val="24"/>
+          <w:szCs w:val="24"/>
+          <w:rtl/>
+        </w:rPr>
+        <w:t xml:space="preserve"> و ... نام برد.</w:t>
+      </w:r>
+    </w:p>
+    <w:p>
+      <w:pPr>
+        <w:pStyle w:val="ListParagraph"/>
+        <w:jc w:val="left"/>
+        <w:rPr>
+          <w:rFonts w:cs="B Nazanin"/>
+          <w:b/>
+          <w:bCs/>
+          <w:sz w:val="24"/>
+          <w:szCs w:val="24"/>
+          <w:rtl/>
+        </w:rPr>
+      </w:pPr>
+      <w:r>
+        <w:rPr>
+          <w:rFonts w:cs="B Nazanin" w:hint="cs"/>
+          <w:sz w:val="24"/>
+          <w:szCs w:val="24"/>
+          <w:rtl/>
+        </w:rPr>
+        <w:t xml:space="preserve">از نظر محیط اجتماعی و همکاری و رقابت گروهی در بازی می توان به نمونه هایی چون </w:t>
+      </w:r>
+      <w:r>
+        <w:rPr>
+          <w:rFonts w:cs="B Nazanin"/>
+          <w:sz w:val="24"/>
+          <w:szCs w:val="24"/>
+        </w:rPr>
+        <w:t>Zynga Poker</w:t>
+      </w:r>
+      <w:r>
+        <w:rPr>
+          <w:rFonts w:cs="B Nazanin" w:hint="cs"/>
+          <w:sz w:val="24"/>
+          <w:szCs w:val="24"/>
+          <w:rtl/>
+        </w:rPr>
+        <w:t xml:space="preserve"> و سایر بازی های دسته جمعی ورق و پوکر و همچنین بازی </w:t>
+      </w:r>
+      <w:r>
+        <w:rPr>
+          <w:rFonts w:cs="B Nazanin"/>
+          <w:sz w:val="24"/>
+          <w:szCs w:val="24"/>
+        </w:rPr>
+        <w:t>Draw Something</w:t>
+      </w:r>
+      <w:r>
+        <w:rPr>
+          <w:rFonts w:cs="B Nazanin" w:hint="cs"/>
+          <w:sz w:val="24"/>
+          <w:szCs w:val="24"/>
+          <w:rtl/>
+        </w:rPr>
+        <w:t xml:space="preserve"> اشاره کرد.</w:t>
+      </w:r>
+    </w:p>
+    <w:p>
+      <w:pPr>
+        <w:pStyle w:val="ListParagraph"/>
+        <w:ind w:left="1080"/>
+        <w:jc w:val="left"/>
+        <w:rPr>
+          <w:rFonts w:cs="B Nazanin"/>
+          <w:sz w:val="24"/>
+          <w:szCs w:val="24"/>
+          <w:rtl/>
+        </w:rPr>
+      </w:pPr>
+      <w:bookmarkStart w:id="1" w:name="_GoBack"/>
+      <w:bookmarkEnd w:id="1"/>
+    </w:p>
+    <w:p>
+      <w:pPr>
+        <w:jc w:val="left"/>
+        <w:rPr>
+          <w:rFonts w:cs="B Nazanin"/>
+          <w:sz w:val="24"/>
+          <w:szCs w:val="24"/>
+          <w:rtl/>
+        </w:rPr>
+      </w:pPr>
+    </w:p>
+    <w:p>
+      <w:pPr>
+        <w:jc w:val="left"/>
+        <w:rPr>
+          <w:rFonts w:cs="B Nazanin"/>
+          <w:b/>
+          <w:bCs/>
+          <w:sz w:val="28"/>
+          <w:szCs w:val="28"/>
+          <w:rtl/>
+        </w:rPr>
+      </w:pPr>
+      <w:r>
+        <w:rPr>
+          <w:rFonts w:cs="B Nazanin" w:hint="cs"/>
+          <w:b/>
+          <w:bCs/>
+          <w:sz w:val="28"/>
+          <w:szCs w:val="28"/>
+          <w:rtl/>
+        </w:rPr>
         <w:t xml:space="preserve">            5.  قابلیت های سیستم : </w:t>
       </w:r>
     </w:p>
@@ -2052,6 +2589,7 @@
           <w:szCs w:val="24"/>
           <w:rtl/>
         </w:rPr>
+        <w:lastRenderedPageBreak/>
         <w:t xml:space="preserve">سیستم این بازی قابلیت حذف و اضافه کردن بازیکنان را دارد. حذف در مواقعی که بازیکن قادر به ادامه ی بازی نیست و میخواهد بازی را ترک کند </w:t>
       </w:r>
       <w:r>
@@ -2436,7 +2974,6 @@
           <w:szCs w:val="24"/>
           <w:rtl/>
         </w:rPr>
-        <w:lastRenderedPageBreak/>
         <w:t>امکان بررسی صحت</w:t>
       </w:r>
       <w:r>
@@ -2684,6 +3221,7 @@
           <w:szCs w:val="24"/>
           <w:rtl/>
         </w:rPr>
+        <w:lastRenderedPageBreak/>
         <w:t xml:space="preserve">قابلیت به روز رسانی دیتا بیس بازی </w:t>
       </w:r>
     </w:p>
@@ -5032,6 +5570,7 @@
           <w:szCs w:val="36"/>
           <w:rtl/>
         </w:rPr>
+        <w:lastRenderedPageBreak/>
         <w:t>برای</w:t>
       </w:r>
       <w:r>
@@ -7587,7 +8126,6 @@
           <w:szCs w:val="36"/>
           <w:rtl/>
         </w:rPr>
-        <w:lastRenderedPageBreak/>
         <w:t>با</w:t>
       </w:r>
       <w:r>
@@ -10515,6 +11053,7 @@
           <w:szCs w:val="36"/>
           <w:rtl/>
         </w:rPr>
+        <w:lastRenderedPageBreak/>
         <w:t>برای</w:t>
       </w:r>
       <w:r>
@@ -12329,7 +12868,6 @@
           <w:szCs w:val="36"/>
           <w:rtl/>
         </w:rPr>
-        <w:lastRenderedPageBreak/>
         <w:t>اطلاعات</w:t>
       </w:r>
       <w:r>
@@ -12741,7 +13279,6 @@
         </w:rPr>
         <w:t xml:space="preserve"> </w:t>
       </w:r>
-      <w:proofErr w:type="spellStart"/>
       <w:r>
         <w:rPr>
           <w:sz w:val="36"/>
@@ -12749,7 +13286,6 @@
         </w:rPr>
         <w:t>Api</w:t>
       </w:r>
-      <w:proofErr w:type="spellEnd"/>
       <w:r>
         <w:rPr>
           <w:sz w:val="36"/>
@@ -14025,7 +14561,6 @@
           <w:rtl/>
         </w:rPr>
       </w:pPr>
-      <w:proofErr w:type="spellStart"/>
       <w:r>
         <w:rPr>
           <w:sz w:val="36"/>
@@ -14033,7 +14568,6 @@
         </w:rPr>
         <w:t>SQlite</w:t>
       </w:r>
-      <w:proofErr w:type="spellEnd"/>
     </w:p>
     <w:p>
       <w:pPr>
@@ -14570,6 +15104,7 @@
           <w:sz w:val="36"/>
           <w:szCs w:val="36"/>
         </w:rPr>
+        <w:lastRenderedPageBreak/>
         <w:t>IDE</w:t>
       </w:r>
       <w:r>
@@ -15858,7 +16393,6 @@
           <w:szCs w:val="36"/>
           <w:rtl/>
         </w:rPr>
-        <w:lastRenderedPageBreak/>
         <w:t>سیستم</w:t>
       </w:r>
       <w:r>
@@ -17148,8 +17682,6 @@
           <w:rtl/>
         </w:rPr>
       </w:pPr>
-      <w:bookmarkStart w:id="1" w:name="_GoBack"/>
-      <w:bookmarkEnd w:id="1"/>
     </w:p>
     <w:p>
       <w:pPr>
@@ -17175,7 +17707,7 @@
 </file>
 
 <file path=word/endnotes.xml><?xml version="1.0" encoding="utf-8"?>
-<w:endnotes xmlns:wpc="http://schemas.microsoft.com/office/word/2010/wordprocessingCanvas" xmlns:mc="http://schemas.openxmlformats.org/markup-compatibility/2006" xmlns:o="urn:schemas-microsoft-com:office:office" xmlns:r="http://schemas.openxmlformats.org/officeDocument/2006/relationships" xmlns:m="http://schemas.openxmlformats.org/officeDocument/2006/math" xmlns:v="urn:schemas-microsoft-com:vml" xmlns:wp14="http://schemas.microsoft.com/office/word/2010/wordprocessingDrawing" xmlns:wp="http://schemas.openxmlformats.org/drawingml/2006/wordprocessingDrawing" xmlns:w10="urn:schemas-microsoft-com:office:word" xmlns:w="http://schemas.openxmlformats.org/wordprocessingml/2006/main" xmlns:w14="http://schemas.microsoft.com/office/word/2010/wordml" xmlns:wpg="http://schemas.microsoft.com/office/word/2010/wordprocessingGroup" xmlns:wpi="http://schemas.microsoft.com/office/word/2010/wordprocessingInk" xmlns:wne="http://schemas.microsoft.com/office/word/2006/wordml" xmlns:wps="http://schemas.microsoft.com/office/word/2010/wordprocessingShape" mc:Ignorable="w14 wp14">
+<w:endnotes xmlns:wpc="http://schemas.microsoft.com/office/word/2010/wordprocessingCanvas" xmlns:mc="http://schemas.openxmlformats.org/markup-compatibility/2006" xmlns:o="urn:schemas-microsoft-com:office:office" xmlns:r="http://schemas.openxmlformats.org/officeDocument/2006/relationships" xmlns:m="http://schemas.openxmlformats.org/officeDocument/2006/math" xmlns:v="urn:schemas-microsoft-com:vml" xmlns:wp14="http://schemas.microsoft.com/office/word/2010/wordprocessingDrawing" xmlns:wp="http://schemas.openxmlformats.org/drawingml/2006/wordprocessingDrawing" xmlns:w10="urn:schemas-microsoft-com:office:word" xmlns:w="http://schemas.openxmlformats.org/wordprocessingml/2006/main" xmlns:w14="http://schemas.microsoft.com/office/word/2010/wordml" xmlns:w15="http://schemas.microsoft.com/office/word/2012/wordml" xmlns:wpg="http://schemas.microsoft.com/office/word/2010/wordprocessingGroup" xmlns:wpi="http://schemas.microsoft.com/office/word/2010/wordprocessingInk" xmlns:wne="http://schemas.microsoft.com/office/word/2006/wordml" xmlns:wps="http://schemas.microsoft.com/office/word/2010/wordprocessingShape" mc:Ignorable="w14 w15 wp14">
   <w:endnote w:type="separator" w:id="-1">
     <w:p>
       <w:pPr>
@@ -17200,7 +17732,7 @@
 </file>
 
 <file path=word/footnotes.xml><?xml version="1.0" encoding="utf-8"?>
-<w:footnotes xmlns:wpc="http://schemas.microsoft.com/office/word/2010/wordprocessingCanvas" xmlns:mc="http://schemas.openxmlformats.org/markup-compatibility/2006" xmlns:o="urn:schemas-microsoft-com:office:office" xmlns:r="http://schemas.openxmlformats.org/officeDocument/2006/relationships" xmlns:m="http://schemas.openxmlformats.org/officeDocument/2006/math" xmlns:v="urn:schemas-microsoft-com:vml" xmlns:wp14="http://schemas.microsoft.com/office/word/2010/wordprocessingDrawing" xmlns:wp="http://schemas.openxmlformats.org/drawingml/2006/wordprocessingDrawing" xmlns:w10="urn:schemas-microsoft-com:office:word" xmlns:w="http://schemas.openxmlformats.org/wordprocessingml/2006/main" xmlns:w14="http://schemas.microsoft.com/office/word/2010/wordml" xmlns:wpg="http://schemas.microsoft.com/office/word/2010/wordprocessingGroup" xmlns:wpi="http://schemas.microsoft.com/office/word/2010/wordprocessingInk" xmlns:wne="http://schemas.microsoft.com/office/word/2006/wordml" xmlns:wps="http://schemas.microsoft.com/office/word/2010/wordprocessingShape" mc:Ignorable="w14 wp14">
+<w:footnotes xmlns:wpc="http://schemas.microsoft.com/office/word/2010/wordprocessingCanvas" xmlns:mc="http://schemas.openxmlformats.org/markup-compatibility/2006" xmlns:o="urn:schemas-microsoft-com:office:office" xmlns:r="http://schemas.openxmlformats.org/officeDocument/2006/relationships" xmlns:m="http://schemas.openxmlformats.org/officeDocument/2006/math" xmlns:v="urn:schemas-microsoft-com:vml" xmlns:wp14="http://schemas.microsoft.com/office/word/2010/wordprocessingDrawing" xmlns:wp="http://schemas.openxmlformats.org/drawingml/2006/wordprocessingDrawing" xmlns:w10="urn:schemas-microsoft-com:office:word" xmlns:w="http://schemas.openxmlformats.org/wordprocessingml/2006/main" xmlns:w14="http://schemas.microsoft.com/office/word/2010/wordml" xmlns:w15="http://schemas.microsoft.com/office/word/2012/wordml" xmlns:wpg="http://schemas.microsoft.com/office/word/2010/wordprocessingGroup" xmlns:wpi="http://schemas.microsoft.com/office/word/2010/wordprocessingInk" xmlns:wne="http://schemas.microsoft.com/office/word/2006/wordml" xmlns:wps="http://schemas.microsoft.com/office/word/2010/wordprocessingShape" mc:Ignorable="w14 w15 wp14">
   <w:footnote w:type="separator" w:id="-1">
     <w:p>
       <w:pPr>
@@ -17225,7 +17757,7 @@
 </file>
 
 <file path=word/numbering.xml><?xml version="1.0" encoding="utf-8"?>
-<w:numbering xmlns:wpc="http://schemas.microsoft.com/office/word/2010/wordprocessingCanvas" xmlns:mc="http://schemas.openxmlformats.org/markup-compatibility/2006" xmlns:o="urn:schemas-microsoft-com:office:office" xmlns:r="http://schemas.openxmlformats.org/officeDocument/2006/relationships" xmlns:m="http://schemas.openxmlformats.org/officeDocument/2006/math" xmlns:v="urn:schemas-microsoft-com:vml" xmlns:wp14="http://schemas.microsoft.com/office/word/2010/wordprocessingDrawing" xmlns:wp="http://schemas.openxmlformats.org/drawingml/2006/wordprocessingDrawing" xmlns:w10="urn:schemas-microsoft-com:office:word" xmlns:w="http://schemas.openxmlformats.org/wordprocessingml/2006/main" xmlns:w14="http://schemas.microsoft.com/office/word/2010/wordml" xmlns:wpg="http://schemas.microsoft.com/office/word/2010/wordprocessingGroup" xmlns:wpi="http://schemas.microsoft.com/office/word/2010/wordprocessingInk" xmlns:wne="http://schemas.microsoft.com/office/word/2006/wordml" xmlns:wps="http://schemas.microsoft.com/office/word/2010/wordprocessingShape" mc:Ignorable="w14 wp14">
+<w:numbering xmlns:wpc="http://schemas.microsoft.com/office/word/2010/wordprocessingCanvas" xmlns:mc="http://schemas.openxmlformats.org/markup-compatibility/2006" xmlns:o="urn:schemas-microsoft-com:office:office" xmlns:r="http://schemas.openxmlformats.org/officeDocument/2006/relationships" xmlns:m="http://schemas.openxmlformats.org/officeDocument/2006/math" xmlns:v="urn:schemas-microsoft-com:vml" xmlns:wp14="http://schemas.microsoft.com/office/word/2010/wordprocessingDrawing" xmlns:wp="http://schemas.openxmlformats.org/drawingml/2006/wordprocessingDrawing" xmlns:w10="urn:schemas-microsoft-com:office:word" xmlns:w="http://schemas.openxmlformats.org/wordprocessingml/2006/main" xmlns:w14="http://schemas.microsoft.com/office/word/2010/wordml" xmlns:w15="http://schemas.microsoft.com/office/word/2012/wordml" xmlns:wpg="http://schemas.microsoft.com/office/word/2010/wordprocessingGroup" xmlns:wpi="http://schemas.microsoft.com/office/word/2010/wordprocessingInk" xmlns:wne="http://schemas.microsoft.com/office/word/2006/wordml" xmlns:wps="http://schemas.microsoft.com/office/word/2010/wordprocessingShape" mc:Ignorable="w14 w15 wp14">
   <w:abstractNum w:abstractNumId="0">
     <w:nsid w:val="05C20C1D"/>
     <w:multiLevelType w:val="hybridMultilevel"/>
@@ -17426,6 +17958,119 @@
     </w:lvl>
   </w:abstractNum>
   <w:abstractNum w:abstractNumId="2">
+    <w:nsid w:val="0DA64381"/>
+    <w:multiLevelType w:val="hybridMultilevel"/>
+    <w:tmpl w:val="F8D6CCD6"/>
+    <w:lvl w:ilvl="0" w:tplc="04090001">
+      <w:start w:val="1"/>
+      <w:numFmt w:val="bullet"/>
+      <w:lvlText w:val=""/>
+      <w:lvlJc w:val="left"/>
+      <w:pPr>
+        <w:ind w:left="1364" w:hanging="360"/>
+      </w:pPr>
+      <w:rPr>
+        <w:rFonts w:ascii="Symbol" w:hAnsi="Symbol" w:hint="default"/>
+      </w:rPr>
+    </w:lvl>
+    <w:lvl w:ilvl="1" w:tplc="04090003" w:tentative="1">
+      <w:start w:val="1"/>
+      <w:numFmt w:val="bullet"/>
+      <w:lvlText w:val="o"/>
+      <w:lvlJc w:val="left"/>
+      <w:pPr>
+        <w:ind w:left="2084" w:hanging="360"/>
+      </w:pPr>
+      <w:rPr>
+        <w:rFonts w:ascii="Courier New" w:hAnsi="Courier New" w:cs="Courier New" w:hint="default"/>
+      </w:rPr>
+    </w:lvl>
+    <w:lvl w:ilvl="2" w:tplc="04090005" w:tentative="1">
+      <w:start w:val="1"/>
+      <w:numFmt w:val="bullet"/>
+      <w:lvlText w:val=""/>
+      <w:lvlJc w:val="left"/>
+      <w:pPr>
+        <w:ind w:left="2804" w:hanging="360"/>
+      </w:pPr>
+      <w:rPr>
+        <w:rFonts w:ascii="Wingdings" w:hAnsi="Wingdings" w:hint="default"/>
+      </w:rPr>
+    </w:lvl>
+    <w:lvl w:ilvl="3" w:tplc="04090001" w:tentative="1">
+      <w:start w:val="1"/>
+      <w:numFmt w:val="bullet"/>
+      <w:lvlText w:val=""/>
+      <w:lvlJc w:val="left"/>
+      <w:pPr>
+        <w:ind w:left="3524" w:hanging="360"/>
+      </w:pPr>
+      <w:rPr>
+        <w:rFonts w:ascii="Symbol" w:hAnsi="Symbol" w:hint="default"/>
+      </w:rPr>
+    </w:lvl>
+    <w:lvl w:ilvl="4" w:tplc="04090003" w:tentative="1">
+      <w:start w:val="1"/>
+      <w:numFmt w:val="bullet"/>
+      <w:lvlText w:val="o"/>
+      <w:lvlJc w:val="left"/>
+      <w:pPr>
+        <w:ind w:left="4244" w:hanging="360"/>
+      </w:pPr>
+      <w:rPr>
+        <w:rFonts w:ascii="Courier New" w:hAnsi="Courier New" w:cs="Courier New" w:hint="default"/>
+      </w:rPr>
+    </w:lvl>
+    <w:lvl w:ilvl="5" w:tplc="04090005" w:tentative="1">
+      <w:start w:val="1"/>
+      <w:numFmt w:val="bullet"/>
+      <w:lvlText w:val=""/>
+      <w:lvlJc w:val="left"/>
+      <w:pPr>
+        <w:ind w:left="4964" w:hanging="360"/>
+      </w:pPr>
+      <w:rPr>
+        <w:rFonts w:ascii="Wingdings" w:hAnsi="Wingdings" w:hint="default"/>
+      </w:rPr>
+    </w:lvl>
+    <w:lvl w:ilvl="6" w:tplc="04090001" w:tentative="1">
+      <w:start w:val="1"/>
+      <w:numFmt w:val="bullet"/>
+      <w:lvlText w:val=""/>
+      <w:lvlJc w:val="left"/>
+      <w:pPr>
+        <w:ind w:left="5684" w:hanging="360"/>
+      </w:pPr>
+      <w:rPr>
+        <w:rFonts w:ascii="Symbol" w:hAnsi="Symbol" w:hint="default"/>
+      </w:rPr>
+    </w:lvl>
+    <w:lvl w:ilvl="7" w:tplc="04090003" w:tentative="1">
+      <w:start w:val="1"/>
+      <w:numFmt w:val="bullet"/>
+      <w:lvlText w:val="o"/>
+      <w:lvlJc w:val="left"/>
+      <w:pPr>
+        <w:ind w:left="6404" w:hanging="360"/>
+      </w:pPr>
+      <w:rPr>
+        <w:rFonts w:ascii="Courier New" w:hAnsi="Courier New" w:cs="Courier New" w:hint="default"/>
+      </w:rPr>
+    </w:lvl>
+    <w:lvl w:ilvl="8" w:tplc="04090005" w:tentative="1">
+      <w:start w:val="1"/>
+      <w:numFmt w:val="bullet"/>
+      <w:lvlText w:val=""/>
+      <w:lvlJc w:val="left"/>
+      <w:pPr>
+        <w:ind w:left="7124" w:hanging="360"/>
+      </w:pPr>
+      <w:rPr>
+        <w:rFonts w:ascii="Wingdings" w:hAnsi="Wingdings" w:hint="default"/>
+      </w:rPr>
+    </w:lvl>
+  </w:abstractNum>
+  <w:abstractNum w:abstractNumId="3">
     <w:nsid w:val="136A78CD"/>
     <w:multiLevelType w:val="multilevel"/>
     <w:tmpl w:val="239C9D00"/>
@@ -17547,7 +18192,7 @@
       </w:rPr>
     </w:lvl>
   </w:abstractNum>
-  <w:abstractNum w:abstractNumId="3">
+  <w:abstractNum w:abstractNumId="4">
     <w:nsid w:val="1A2E79AB"/>
     <w:multiLevelType w:val="multilevel"/>
     <w:tmpl w:val="42E816F4"/>
@@ -17636,7 +18281,7 @@
       </w:pPr>
     </w:lvl>
   </w:abstractNum>
-  <w:abstractNum w:abstractNumId="4">
+  <w:abstractNum w:abstractNumId="5">
     <w:nsid w:val="203D7419"/>
     <w:multiLevelType w:val="hybridMultilevel"/>
     <w:tmpl w:val="BB9E239C"/>
@@ -17722,7 +18367,7 @@
       </w:pPr>
     </w:lvl>
   </w:abstractNum>
-  <w:abstractNum w:abstractNumId="5">
+  <w:abstractNum w:abstractNumId="6">
     <w:nsid w:val="3AFC0517"/>
     <w:multiLevelType w:val="hybridMultilevel"/>
     <w:tmpl w:val="CB28644E"/>
@@ -17835,7 +18480,7 @@
       </w:rPr>
     </w:lvl>
   </w:abstractNum>
-  <w:abstractNum w:abstractNumId="6">
+  <w:abstractNum w:abstractNumId="7">
     <w:nsid w:val="41447DC1"/>
     <w:multiLevelType w:val="multilevel"/>
     <w:tmpl w:val="5792EF70"/>
@@ -17957,7 +18602,7 @@
       </w:rPr>
     </w:lvl>
   </w:abstractNum>
-  <w:abstractNum w:abstractNumId="7">
+  <w:abstractNum w:abstractNumId="8">
     <w:nsid w:val="45E17D7B"/>
     <w:multiLevelType w:val="multilevel"/>
     <w:tmpl w:val="710AE750"/>
@@ -18070,7 +18715,7 @@
       </w:rPr>
     </w:lvl>
   </w:abstractNum>
-  <w:abstractNum w:abstractNumId="8">
+  <w:abstractNum w:abstractNumId="9">
     <w:nsid w:val="46AF618F"/>
     <w:multiLevelType w:val="multilevel"/>
     <w:tmpl w:val="5792EF70"/>
@@ -18192,7 +18837,7 @@
       </w:rPr>
     </w:lvl>
   </w:abstractNum>
-  <w:abstractNum w:abstractNumId="9">
+  <w:abstractNum w:abstractNumId="10">
     <w:nsid w:val="5527084D"/>
     <w:multiLevelType w:val="multilevel"/>
     <w:tmpl w:val="3532410A"/>
@@ -18278,7 +18923,7 @@
       </w:pPr>
     </w:lvl>
   </w:abstractNum>
-  <w:abstractNum w:abstractNumId="10">
+  <w:abstractNum w:abstractNumId="11">
     <w:nsid w:val="575802DA"/>
     <w:multiLevelType w:val="multilevel"/>
     <w:tmpl w:val="13F87578"/>
@@ -18400,7 +19045,7 @@
       </w:pPr>
     </w:lvl>
   </w:abstractNum>
-  <w:abstractNum w:abstractNumId="11">
+  <w:abstractNum w:abstractNumId="12">
     <w:nsid w:val="5FC30CD3"/>
     <w:multiLevelType w:val="multilevel"/>
     <w:tmpl w:val="42E816F4"/>
@@ -18489,7 +19134,7 @@
       </w:pPr>
     </w:lvl>
   </w:abstractNum>
-  <w:abstractNum w:abstractNumId="12">
+  <w:abstractNum w:abstractNumId="13">
     <w:nsid w:val="73734652"/>
     <w:multiLevelType w:val="multilevel"/>
     <w:tmpl w:val="F4D67EC0"/>
@@ -18575,7 +19220,7 @@
       </w:pPr>
     </w:lvl>
   </w:abstractNum>
-  <w:abstractNum w:abstractNumId="13">
+  <w:abstractNum w:abstractNumId="14">
     <w:nsid w:val="73B36E1E"/>
     <w:multiLevelType w:val="hybridMultilevel"/>
     <w:tmpl w:val="69A685DA"/>
@@ -18688,7 +19333,7 @@
       </w:rPr>
     </w:lvl>
   </w:abstractNum>
-  <w:abstractNum w:abstractNumId="14">
+  <w:abstractNum w:abstractNumId="15">
     <w:nsid w:val="7A6661E9"/>
     <w:multiLevelType w:val="hybridMultilevel"/>
     <w:tmpl w:val="42E816F4"/>
@@ -18777,7 +19422,7 @@
       </w:pPr>
     </w:lvl>
   </w:abstractNum>
-  <w:abstractNum w:abstractNumId="15">
+  <w:abstractNum w:abstractNumId="16">
     <w:nsid w:val="7BB47B86"/>
     <w:multiLevelType w:val="hybridMultilevel"/>
     <w:tmpl w:val="4F8E5E74"/>
@@ -18868,7 +19513,7 @@
       </w:pPr>
     </w:lvl>
   </w:abstractNum>
-  <w:abstractNum w:abstractNumId="16">
+  <w:abstractNum w:abstractNumId="17">
     <w:nsid w:val="7E98633A"/>
     <w:multiLevelType w:val="multilevel"/>
     <w:tmpl w:val="D4F07F98"/>
@@ -18954,7 +19599,7 @@
       </w:pPr>
     </w:lvl>
   </w:abstractNum>
-  <w:abstractNum w:abstractNumId="17">
+  <w:abstractNum w:abstractNumId="18">
     <w:nsid w:val="7F4A006B"/>
     <w:multiLevelType w:val="hybridMultilevel"/>
     <w:tmpl w:val="7A662CE8"/>
@@ -19068,52 +19713,52 @@
     </w:lvl>
   </w:abstractNum>
   <w:num w:numId="1">
-    <w:abstractNumId w:val="12"/>
+    <w:abstractNumId w:val="13"/>
   </w:num>
   <w:num w:numId="2">
+    <w:abstractNumId w:val="17"/>
+  </w:num>
+  <w:num w:numId="3">
+    <w:abstractNumId w:val="8"/>
+  </w:num>
+  <w:num w:numId="4">
+    <w:abstractNumId w:val="11"/>
+  </w:num>
+  <w:num w:numId="5">
     <w:abstractNumId w:val="16"/>
   </w:num>
-  <w:num w:numId="3">
+  <w:num w:numId="6">
+    <w:abstractNumId w:val="3"/>
+  </w:num>
+  <w:num w:numId="7">
+    <w:abstractNumId w:val="9"/>
+  </w:num>
+  <w:num w:numId="8">
     <w:abstractNumId w:val="7"/>
   </w:num>
-  <w:num w:numId="4">
-    <w:abstractNumId w:val="10"/>
+  <w:num w:numId="9">
+    <w:abstractNumId w:val="18"/>
   </w:num>
-  <w:num w:numId="5">
+  <w:num w:numId="10">
     <w:abstractNumId w:val="15"/>
   </w:num>
-  <w:num w:numId="6">
-    <w:abstractNumId w:val="2"/>
-  </w:num>
-  <w:num w:numId="7">
-    <w:abstractNumId w:val="8"/>
-  </w:num>
-  <w:num w:numId="8">
-    <w:abstractNumId w:val="6"/>
-  </w:num>
-  <w:num w:numId="9">
-    <w:abstractNumId w:val="17"/>
-  </w:num>
-  <w:num w:numId="10">
-    <w:abstractNumId w:val="14"/>
-  </w:num>
   <w:num w:numId="11">
-    <w:abstractNumId w:val="3"/>
+    <w:abstractNumId w:val="4"/>
   </w:num>
   <w:num w:numId="12">
-    <w:abstractNumId w:val="11"/>
+    <w:abstractNumId w:val="12"/>
   </w:num>
   <w:num w:numId="13">
     <w:abstractNumId w:val="0"/>
   </w:num>
   <w:num w:numId="14">
-    <w:abstractNumId w:val="4"/>
+    <w:abstractNumId w:val="5"/>
   </w:num>
   <w:num w:numId="15">
-    <w:abstractNumId w:val="13"/>
+    <w:abstractNumId w:val="14"/>
   </w:num>
   <w:num w:numId="16">
-    <w:abstractNumId w:val="9"/>
+    <w:abstractNumId w:val="10"/>
     <w:lvlOverride w:ilvl="0">
       <w:startOverride w:val="1"/>
     </w:lvlOverride>
@@ -19146,22 +19791,16 @@
     <w:abstractNumId w:val="1"/>
   </w:num>
   <w:num w:numId="18">
-    <w:abstractNumId w:val="5"/>
-    <w:lvlOverride w:ilvl="0"/>
-    <w:lvlOverride w:ilvl="1"/>
-    <w:lvlOverride w:ilvl="2"/>
-    <w:lvlOverride w:ilvl="3"/>
-    <w:lvlOverride w:ilvl="4"/>
-    <w:lvlOverride w:ilvl="5"/>
-    <w:lvlOverride w:ilvl="6"/>
-    <w:lvlOverride w:ilvl="7"/>
-    <w:lvlOverride w:ilvl="8"/>
+    <w:abstractNumId w:val="6"/>
+  </w:num>
+  <w:num w:numId="19">
+    <w:abstractNumId w:val="2"/>
   </w:num>
 </w:numbering>
 </file>
 
 <file path=word/styles.xml><?xml version="1.0" encoding="utf-8"?>
-<w:styles xmlns:mc="http://schemas.openxmlformats.org/markup-compatibility/2006" xmlns:r="http://schemas.openxmlformats.org/officeDocument/2006/relationships" xmlns:w="http://schemas.openxmlformats.org/wordprocessingml/2006/main" xmlns:w14="http://schemas.microsoft.com/office/word/2010/wordml" mc:Ignorable="w14">
+<w:styles xmlns:mc="http://schemas.openxmlformats.org/markup-compatibility/2006" xmlns:r="http://schemas.openxmlformats.org/officeDocument/2006/relationships" xmlns:w="http://schemas.openxmlformats.org/wordprocessingml/2006/main" xmlns:w14="http://schemas.microsoft.com/office/word/2010/wordml" xmlns:w15="http://schemas.microsoft.com/office/word/2012/wordml" mc:Ignorable="w14 w15">
   <w:docDefaults>
     <w:rPrDefault>
       <w:rPr>
@@ -19177,144 +19816,378 @@
       </w:pPr>
     </w:pPrDefault>
   </w:docDefaults>
-  <w:latentStyles w:defLockedState="0" w:defUIPriority="99" w:defSemiHidden="1" w:defUnhideWhenUsed="1" w:defQFormat="0" w:count="267">
-    <w:lsdException w:name="Normal" w:semiHidden="0" w:uiPriority="0" w:unhideWhenUsed="0" w:qFormat="1"/>
-    <w:lsdException w:name="heading 1" w:semiHidden="0" w:uiPriority="9" w:unhideWhenUsed="0" w:qFormat="1"/>
-    <w:lsdException w:name="heading 2" w:uiPriority="9" w:qFormat="1"/>
-    <w:lsdException w:name="heading 3" w:uiPriority="9" w:qFormat="1"/>
-    <w:lsdException w:name="heading 4" w:uiPriority="9" w:qFormat="1"/>
-    <w:lsdException w:name="heading 5" w:uiPriority="9" w:qFormat="1"/>
-    <w:lsdException w:name="heading 6" w:uiPriority="9" w:qFormat="1"/>
-    <w:lsdException w:name="heading 7" w:uiPriority="9" w:qFormat="1"/>
-    <w:lsdException w:name="heading 8" w:uiPriority="9" w:qFormat="1"/>
-    <w:lsdException w:name="heading 9" w:uiPriority="9" w:qFormat="1"/>
-    <w:lsdException w:name="toc 1" w:uiPriority="39"/>
-    <w:lsdException w:name="toc 2" w:uiPriority="39"/>
-    <w:lsdException w:name="toc 3" w:uiPriority="39"/>
-    <w:lsdException w:name="toc 4" w:uiPriority="39"/>
-    <w:lsdException w:name="toc 5" w:uiPriority="39"/>
-    <w:lsdException w:name="toc 6" w:uiPriority="39"/>
-    <w:lsdException w:name="toc 7" w:uiPriority="39"/>
-    <w:lsdException w:name="toc 8" w:uiPriority="39"/>
-    <w:lsdException w:name="toc 9" w:uiPriority="39"/>
-    <w:lsdException w:name="caption" w:uiPriority="35" w:qFormat="1"/>
-    <w:lsdException w:name="Title" w:semiHidden="0" w:uiPriority="10" w:unhideWhenUsed="0" w:qFormat="1"/>
-    <w:lsdException w:name="Default Paragraph Font" w:uiPriority="1"/>
-    <w:lsdException w:name="Subtitle" w:semiHidden="0" w:uiPriority="11" w:unhideWhenUsed="0" w:qFormat="1"/>
-    <w:lsdException w:name="Strong" w:semiHidden="0" w:uiPriority="22" w:unhideWhenUsed="0" w:qFormat="1"/>
-    <w:lsdException w:name="Emphasis" w:semiHidden="0" w:uiPriority="20" w:unhideWhenUsed="0" w:qFormat="1"/>
-    <w:lsdException w:name="Table Grid" w:semiHidden="0" w:uiPriority="59" w:unhideWhenUsed="0"/>
-    <w:lsdException w:name="Placeholder Text" w:unhideWhenUsed="0"/>
-    <w:lsdException w:name="No Spacing" w:semiHidden="0" w:uiPriority="1" w:unhideWhenUsed="0" w:qFormat="1"/>
-    <w:lsdException w:name="Light Shading" w:semiHidden="0" w:uiPriority="60" w:unhideWhenUsed="0"/>
-    <w:lsdException w:name="Light List" w:semiHidden="0" w:uiPriority="61" w:unhideWhenUsed="0"/>
-    <w:lsdException w:name="Light Grid" w:semiHidden="0" w:uiPriority="62" w:unhideWhenUsed="0"/>
-    <w:lsdException w:name="Medium Shading 1" w:semiHidden="0" w:uiPriority="63" w:unhideWhenUsed="0"/>
-    <w:lsdException w:name="Medium Shading 2" w:semiHidden="0" w:uiPriority="64" w:unhideWhenUsed="0"/>
-    <w:lsdException w:name="Medium List 1" w:semiHidden="0" w:uiPriority="65" w:unhideWhenUsed="0"/>
-    <w:lsdException w:name="Medium List 2" w:semiHidden="0" w:uiPriority="66" w:unhideWhenUsed="0"/>
-    <w:lsdException w:name="Medium Grid 1" w:semiHidden="0" w:uiPriority="67" w:unhideWhenUsed="0"/>
-    <w:lsdException w:name="Medium Grid 2" w:semiHidden="0" w:uiPriority="68" w:unhideWhenUsed="0"/>
-    <w:lsdException w:name="Medium Grid 3" w:semiHidden="0" w:uiPriority="69" w:unhideWhenUsed="0"/>
-    <w:lsdException w:name="Dark List" w:semiHidden="0" w:uiPriority="70" w:unhideWhenUsed="0"/>
-    <w:lsdException w:name="Colorful Shading" w:semiHidden="0" w:uiPriority="71" w:unhideWhenUsed="0"/>
-    <w:lsdException w:name="Colorful List" w:semiHidden="0" w:uiPriority="72" w:unhideWhenUsed="0"/>
-    <w:lsdException w:name="Colorful Grid" w:semiHidden="0" w:uiPriority="73" w:unhideWhenUsed="0"/>
-    <w:lsdException w:name="Light Shading Accent 1" w:semiHidden="0" w:uiPriority="60" w:unhideWhenUsed="0"/>
-    <w:lsdException w:name="Light List Accent 1" w:semiHidden="0" w:uiPriority="61" w:unhideWhenUsed="0"/>
-    <w:lsdException w:name="Light Grid Accent 1" w:semiHidden="0" w:uiPriority="62" w:unhideWhenUsed="0"/>
-    <w:lsdException w:name="Medium Shading 1 Accent 1" w:semiHidden="0" w:uiPriority="63" w:unhideWhenUsed="0"/>
-    <w:lsdException w:name="Medium Shading 2 Accent 1" w:semiHidden="0" w:uiPriority="64" w:unhideWhenUsed="0"/>
-    <w:lsdException w:name="Medium List 1 Accent 1" w:semiHidden="0" w:uiPriority="65" w:unhideWhenUsed="0"/>
-    <w:lsdException w:name="Revision" w:unhideWhenUsed="0"/>
-    <w:lsdException w:name="List Paragraph" w:semiHidden="0" w:uiPriority="34" w:unhideWhenUsed="0" w:qFormat="1"/>
-    <w:lsdException w:name="Quote" w:semiHidden="0" w:uiPriority="29" w:unhideWhenUsed="0" w:qFormat="1"/>
-    <w:lsdException w:name="Intense Quote" w:semiHidden="0" w:uiPriority="30" w:unhideWhenUsed="0" w:qFormat="1"/>
-    <w:lsdException w:name="Medium List 2 Accent 1" w:semiHidden="0" w:uiPriority="66" w:unhideWhenUsed="0"/>
-    <w:lsdException w:name="Medium Grid 1 Accent 1" w:semiHidden="0" w:uiPriority="67" w:unhideWhenUsed="0"/>
-    <w:lsdException w:name="Medium Grid 2 Accent 1" w:semiHidden="0" w:uiPriority="68" w:unhideWhenUsed="0"/>
-    <w:lsdException w:name="Medium Grid 3 Accent 1" w:semiHidden="0" w:uiPriority="69" w:unhideWhenUsed="0"/>
-    <w:lsdException w:name="Dark List Accent 1" w:semiHidden="0" w:uiPriority="70" w:unhideWhenUsed="0"/>
-    <w:lsdException w:name="Colorful Shading Accent 1" w:semiHidden="0" w:uiPriority="71" w:unhideWhenUsed="0"/>
-    <w:lsdException w:name="Colorful List Accent 1" w:semiHidden="0" w:uiPriority="72" w:unhideWhenUsed="0"/>
-    <w:lsdException w:name="Colorful Grid Accent 1" w:semiHidden="0" w:uiPriority="73" w:unhideWhenUsed="0"/>
-    <w:lsdException w:name="Light Shading Accent 2" w:semiHidden="0" w:uiPriority="60" w:unhideWhenUsed="0"/>
-    <w:lsdException w:name="Light List Accent 2" w:semiHidden="0" w:uiPriority="61" w:unhideWhenUsed="0"/>
-    <w:lsdException w:name="Light Grid Accent 2" w:semiHidden="0" w:uiPriority="62" w:unhideWhenUsed="0"/>
-    <w:lsdException w:name="Medium Shading 1 Accent 2" w:semiHidden="0" w:uiPriority="63" w:unhideWhenUsed="0"/>
-    <w:lsdException w:name="Medium Shading 2 Accent 2" w:semiHidden="0" w:uiPriority="64" w:unhideWhenUsed="0"/>
-    <w:lsdException w:name="Medium List 1 Accent 2" w:semiHidden="0" w:uiPriority="65" w:unhideWhenUsed="0"/>
-    <w:lsdException w:name="Medium List 2 Accent 2" w:semiHidden="0" w:uiPriority="66" w:unhideWhenUsed="0"/>
-    <w:lsdException w:name="Medium Grid 1 Accent 2" w:semiHidden="0" w:uiPriority="67" w:unhideWhenUsed="0"/>
-    <w:lsdException w:name="Medium Grid 2 Accent 2" w:semiHidden="0" w:uiPriority="68" w:unhideWhenUsed="0"/>
-    <w:lsdException w:name="Medium Grid 3 Accent 2" w:semiHidden="0" w:uiPriority="69" w:unhideWhenUsed="0"/>
-    <w:lsdException w:name="Dark List Accent 2" w:semiHidden="0" w:uiPriority="70" w:unhideWhenUsed="0"/>
-    <w:lsdException w:name="Colorful Shading Accent 2" w:semiHidden="0" w:uiPriority="71" w:unhideWhenUsed="0"/>
-    <w:lsdException w:name="Colorful List Accent 2" w:semiHidden="0" w:uiPriority="72" w:unhideWhenUsed="0"/>
-    <w:lsdException w:name="Colorful Grid Accent 2" w:semiHidden="0" w:uiPriority="73" w:unhideWhenUsed="0"/>
-    <w:lsdException w:name="Light Shading Accent 3" w:semiHidden="0" w:uiPriority="60" w:unhideWhenUsed="0"/>
-    <w:lsdException w:name="Light List Accent 3" w:semiHidden="0" w:uiPriority="61" w:unhideWhenUsed="0"/>
-    <w:lsdException w:name="Light Grid Accent 3" w:semiHidden="0" w:uiPriority="62" w:unhideWhenUsed="0"/>
-    <w:lsdException w:name="Medium Shading 1 Accent 3" w:semiHidden="0" w:uiPriority="63" w:unhideWhenUsed="0"/>
-    <w:lsdException w:name="Medium Shading 2 Accent 3" w:semiHidden="0" w:uiPriority="64" w:unhideWhenUsed="0"/>
-    <w:lsdException w:name="Medium List 1 Accent 3" w:semiHidden="0" w:uiPriority="65" w:unhideWhenUsed="0"/>
-    <w:lsdException w:name="Medium List 2 Accent 3" w:semiHidden="0" w:uiPriority="66" w:unhideWhenUsed="0"/>
-    <w:lsdException w:name="Medium Grid 1 Accent 3" w:semiHidden="0" w:uiPriority="67" w:unhideWhenUsed="0"/>
-    <w:lsdException w:name="Medium Grid 2 Accent 3" w:semiHidden="0" w:uiPriority="68" w:unhideWhenUsed="0"/>
-    <w:lsdException w:name="Medium Grid 3 Accent 3" w:semiHidden="0" w:uiPriority="69" w:unhideWhenUsed="0"/>
-    <w:lsdException w:name="Dark List Accent 3" w:semiHidden="0" w:uiPriority="70" w:unhideWhenUsed="0"/>
-    <w:lsdException w:name="Colorful Shading Accent 3" w:semiHidden="0" w:uiPriority="71" w:unhideWhenUsed="0"/>
-    <w:lsdException w:name="Colorful List Accent 3" w:semiHidden="0" w:uiPriority="72" w:unhideWhenUsed="0"/>
-    <w:lsdException w:name="Colorful Grid Accent 3" w:semiHidden="0" w:uiPriority="73" w:unhideWhenUsed="0"/>
-    <w:lsdException w:name="Light Shading Accent 4" w:semiHidden="0" w:uiPriority="60" w:unhideWhenUsed="0"/>
-    <w:lsdException w:name="Light List Accent 4" w:semiHidden="0" w:uiPriority="61" w:unhideWhenUsed="0"/>
-    <w:lsdException w:name="Light Grid Accent 4" w:semiHidden="0" w:uiPriority="62" w:unhideWhenUsed="0"/>
-    <w:lsdException w:name="Medium Shading 1 Accent 4" w:semiHidden="0" w:uiPriority="63" w:unhideWhenUsed="0"/>
-    <w:lsdException w:name="Medium Shading 2 Accent 4" w:semiHidden="0" w:uiPriority="64" w:unhideWhenUsed="0"/>
-    <w:lsdException w:name="Medium List 1 Accent 4" w:semiHidden="0" w:uiPriority="65" w:unhideWhenUsed="0"/>
-    <w:lsdException w:name="Medium List 2 Accent 4" w:semiHidden="0" w:uiPriority="66" w:unhideWhenUsed="0"/>
-    <w:lsdException w:name="Medium Grid 1 Accent 4" w:semiHidden="0" w:uiPriority="67" w:unhideWhenUsed="0"/>
-    <w:lsdException w:name="Medium Grid 2 Accent 4" w:semiHidden="0" w:uiPriority="68" w:unhideWhenUsed="0"/>
-    <w:lsdException w:name="Medium Grid 3 Accent 4" w:semiHidden="0" w:uiPriority="69" w:unhideWhenUsed="0"/>
-    <w:lsdException w:name="Dark List Accent 4" w:semiHidden="0" w:uiPriority="70" w:unhideWhenUsed="0"/>
-    <w:lsdException w:name="Colorful Shading Accent 4" w:semiHidden="0" w:uiPriority="71" w:unhideWhenUsed="0"/>
-    <w:lsdException w:name="Colorful List Accent 4" w:semiHidden="0" w:uiPriority="72" w:unhideWhenUsed="0"/>
-    <w:lsdException w:name="Colorful Grid Accent 4" w:semiHidden="0" w:uiPriority="73" w:unhideWhenUsed="0"/>
-    <w:lsdException w:name="Light Shading Accent 5" w:semiHidden="0" w:uiPriority="60" w:unhideWhenUsed="0"/>
-    <w:lsdException w:name="Light List Accent 5" w:semiHidden="0" w:uiPriority="61" w:unhideWhenUsed="0"/>
-    <w:lsdException w:name="Light Grid Accent 5" w:semiHidden="0" w:uiPriority="62" w:unhideWhenUsed="0"/>
-    <w:lsdException w:name="Medium Shading 1 Accent 5" w:semiHidden="0" w:uiPriority="63" w:unhideWhenUsed="0"/>
-    <w:lsdException w:name="Medium Shading 2 Accent 5" w:semiHidden="0" w:uiPriority="64" w:unhideWhenUsed="0"/>
-    <w:lsdException w:name="Medium List 1 Accent 5" w:semiHidden="0" w:uiPriority="65" w:unhideWhenUsed="0"/>
-    <w:lsdException w:name="Medium List 2 Accent 5" w:semiHidden="0" w:uiPriority="66" w:unhideWhenUsed="0"/>
-    <w:lsdException w:name="Medium Grid 1 Accent 5" w:semiHidden="0" w:uiPriority="67" w:unhideWhenUsed="0"/>
-    <w:lsdException w:name="Medium Grid 2 Accent 5" w:semiHidden="0" w:uiPriority="68" w:unhideWhenUsed="0"/>
-    <w:lsdException w:name="Medium Grid 3 Accent 5" w:semiHidden="0" w:uiPriority="69" w:unhideWhenUsed="0"/>
-    <w:lsdException w:name="Dark List Accent 5" w:semiHidden="0" w:uiPriority="70" w:unhideWhenUsed="0"/>
-    <w:lsdException w:name="Colorful Shading Accent 5" w:semiHidden="0" w:uiPriority="71" w:unhideWhenUsed="0"/>
-    <w:lsdException w:name="Colorful List Accent 5" w:semiHidden="0" w:uiPriority="72" w:unhideWhenUsed="0"/>
-    <w:lsdException w:name="Colorful Grid Accent 5" w:semiHidden="0" w:uiPriority="73" w:unhideWhenUsed="0"/>
-    <w:lsdException w:name="Light Shading Accent 6" w:semiHidden="0" w:uiPriority="60" w:unhideWhenUsed="0"/>
-    <w:lsdException w:name="Light List Accent 6" w:semiHidden="0" w:uiPriority="61" w:unhideWhenUsed="0"/>
-    <w:lsdException w:name="Light Grid Accent 6" w:semiHidden="0" w:uiPriority="62" w:unhideWhenUsed="0"/>
-    <w:lsdException w:name="Medium Shading 1 Accent 6" w:semiHidden="0" w:uiPriority="63" w:unhideWhenUsed="0"/>
-    <w:lsdException w:name="Medium Shading 2 Accent 6" w:semiHidden="0" w:uiPriority="64" w:unhideWhenUsed="0"/>
-    <w:lsdException w:name="Medium List 1 Accent 6" w:semiHidden="0" w:uiPriority="65" w:unhideWhenUsed="0"/>
-    <w:lsdException w:name="Medium List 2 Accent 6" w:semiHidden="0" w:uiPriority="66" w:unhideWhenUsed="0"/>
-    <w:lsdException w:name="Medium Grid 1 Accent 6" w:semiHidden="0" w:uiPriority="67" w:unhideWhenUsed="0"/>
-    <w:lsdException w:name="Medium Grid 2 Accent 6" w:semiHidden="0" w:uiPriority="68" w:unhideWhenUsed="0"/>
-    <w:lsdException w:name="Medium Grid 3 Accent 6" w:semiHidden="0" w:uiPriority="69" w:unhideWhenUsed="0"/>
-    <w:lsdException w:name="Dark List Accent 6" w:semiHidden="0" w:uiPriority="70" w:unhideWhenUsed="0"/>
-    <w:lsdException w:name="Colorful Shading Accent 6" w:semiHidden="0" w:uiPriority="71" w:unhideWhenUsed="0"/>
-    <w:lsdException w:name="Colorful List Accent 6" w:semiHidden="0" w:uiPriority="72" w:unhideWhenUsed="0"/>
-    <w:lsdException w:name="Colorful Grid Accent 6" w:semiHidden="0" w:uiPriority="73" w:unhideWhenUsed="0"/>
-    <w:lsdException w:name="Subtle Emphasis" w:semiHidden="0" w:uiPriority="19" w:unhideWhenUsed="0" w:qFormat="1"/>
-    <w:lsdException w:name="Intense Emphasis" w:semiHidden="0" w:uiPriority="21" w:unhideWhenUsed="0" w:qFormat="1"/>
-    <w:lsdException w:name="Subtle Reference" w:semiHidden="0" w:uiPriority="31" w:unhideWhenUsed="0" w:qFormat="1"/>
-    <w:lsdException w:name="Intense Reference" w:semiHidden="0" w:uiPriority="32" w:unhideWhenUsed="0" w:qFormat="1"/>
-    <w:lsdException w:name="Book Title" w:semiHidden="0" w:uiPriority="33" w:unhideWhenUsed="0" w:qFormat="1"/>
-    <w:lsdException w:name="Bibliography" w:uiPriority="37"/>
-    <w:lsdException w:name="TOC Heading" w:uiPriority="39" w:qFormat="1"/>
+  <w:latentStyles w:defLockedState="0" w:defUIPriority="99" w:defSemiHidden="0" w:defUnhideWhenUsed="0" w:defQFormat="0" w:count="371">
+    <w:lsdException w:name="Normal" w:uiPriority="0" w:qFormat="1"/>
+    <w:lsdException w:name="heading 1" w:uiPriority="9" w:qFormat="1"/>
+    <w:lsdException w:name="heading 2" w:semiHidden="1" w:uiPriority="9" w:unhideWhenUsed="1" w:qFormat="1"/>
+    <w:lsdException w:name="heading 3" w:semiHidden="1" w:uiPriority="9" w:unhideWhenUsed="1" w:qFormat="1"/>
+    <w:lsdException w:name="heading 4" w:semiHidden="1" w:uiPriority="9" w:unhideWhenUsed="1" w:qFormat="1"/>
+    <w:lsdException w:name="heading 5" w:semiHidden="1" w:uiPriority="9" w:unhideWhenUsed="1" w:qFormat="1"/>
+    <w:lsdException w:name="heading 6" w:semiHidden="1" w:uiPriority="9" w:unhideWhenUsed="1" w:qFormat="1"/>
+    <w:lsdException w:name="heading 7" w:semiHidden="1" w:uiPriority="9" w:unhideWhenUsed="1" w:qFormat="1"/>
+    <w:lsdException w:name="heading 8" w:semiHidden="1" w:uiPriority="9" w:unhideWhenUsed="1" w:qFormat="1"/>
+    <w:lsdException w:name="heading 9" w:semiHidden="1" w:uiPriority="9" w:unhideWhenUsed="1" w:qFormat="1"/>
+    <w:lsdException w:name="index 1" w:semiHidden="1" w:unhideWhenUsed="1"/>
+    <w:lsdException w:name="index 2" w:semiHidden="1" w:unhideWhenUsed="1"/>
+    <w:lsdException w:name="index 3" w:semiHidden="1" w:unhideWhenUsed="1"/>
+    <w:lsdException w:name="index 4" w:semiHidden="1" w:unhideWhenUsed="1"/>
+    <w:lsdException w:name="index 5" w:semiHidden="1" w:unhideWhenUsed="1"/>
+    <w:lsdException w:name="index 6" w:semiHidden="1" w:unhideWhenUsed="1"/>
+    <w:lsdException w:name="index 7" w:semiHidden="1" w:unhideWhenUsed="1"/>
+    <w:lsdException w:name="index 8" w:semiHidden="1" w:unhideWhenUsed="1"/>
+    <w:lsdException w:name="index 9" w:semiHidden="1" w:unhideWhenUsed="1"/>
+    <w:lsdException w:name="toc 1" w:semiHidden="1" w:uiPriority="39" w:unhideWhenUsed="1"/>
+    <w:lsdException w:name="toc 2" w:semiHidden="1" w:uiPriority="39" w:unhideWhenUsed="1"/>
+    <w:lsdException w:name="toc 3" w:semiHidden="1" w:uiPriority="39" w:unhideWhenUsed="1"/>
+    <w:lsdException w:name="toc 4" w:semiHidden="1" w:uiPriority="39" w:unhideWhenUsed="1"/>
+    <w:lsdException w:name="toc 5" w:semiHidden="1" w:uiPriority="39" w:unhideWhenUsed="1"/>
+    <w:lsdException w:name="toc 6" w:semiHidden="1" w:uiPriority="39" w:unhideWhenUsed="1"/>
+    <w:lsdException w:name="toc 7" w:semiHidden="1" w:uiPriority="39" w:unhideWhenUsed="1"/>
+    <w:lsdException w:name="toc 8" w:semiHidden="1" w:uiPriority="39" w:unhideWhenUsed="1"/>
+    <w:lsdException w:name="toc 9" w:semiHidden="1" w:uiPriority="39" w:unhideWhenUsed="1"/>
+    <w:lsdException w:name="Normal Indent" w:semiHidden="1" w:unhideWhenUsed="1"/>
+    <w:lsdException w:name="footnote text" w:semiHidden="1" w:unhideWhenUsed="1"/>
+    <w:lsdException w:name="annotation text" w:semiHidden="1" w:unhideWhenUsed="1"/>
+    <w:lsdException w:name="header" w:semiHidden="1" w:unhideWhenUsed="1"/>
+    <w:lsdException w:name="footer" w:semiHidden="1" w:unhideWhenUsed="1"/>
+    <w:lsdException w:name="index heading" w:semiHidden="1" w:unhideWhenUsed="1"/>
+    <w:lsdException w:name="caption" w:semiHidden="1" w:uiPriority="35" w:unhideWhenUsed="1" w:qFormat="1"/>
+    <w:lsdException w:name="table of figures" w:semiHidden="1" w:unhideWhenUsed="1"/>
+    <w:lsdException w:name="envelope address" w:semiHidden="1" w:unhideWhenUsed="1"/>
+    <w:lsdException w:name="envelope return" w:semiHidden="1" w:unhideWhenUsed="1"/>
+    <w:lsdException w:name="footnote reference" w:semiHidden="1" w:unhideWhenUsed="1"/>
+    <w:lsdException w:name="annotation reference" w:semiHidden="1" w:unhideWhenUsed="1"/>
+    <w:lsdException w:name="line number" w:semiHidden="1" w:unhideWhenUsed="1"/>
+    <w:lsdException w:name="page number" w:semiHidden="1" w:unhideWhenUsed="1"/>
+    <w:lsdException w:name="endnote reference" w:semiHidden="1" w:unhideWhenUsed="1"/>
+    <w:lsdException w:name="endnote text" w:semiHidden="1" w:unhideWhenUsed="1"/>
+    <w:lsdException w:name="table of authorities" w:semiHidden="1" w:unhideWhenUsed="1"/>
+    <w:lsdException w:name="macro" w:semiHidden="1" w:unhideWhenUsed="1"/>
+    <w:lsdException w:name="toa heading" w:semiHidden="1" w:unhideWhenUsed="1"/>
+    <w:lsdException w:name="List" w:semiHidden="1" w:unhideWhenUsed="1"/>
+    <w:lsdException w:name="List Bullet" w:semiHidden="1" w:unhideWhenUsed="1"/>
+    <w:lsdException w:name="List Number" w:semiHidden="1" w:unhideWhenUsed="1"/>
+    <w:lsdException w:name="List 2" w:semiHidden="1" w:unhideWhenUsed="1"/>
+    <w:lsdException w:name="List 3" w:semiHidden="1" w:unhideWhenUsed="1"/>
+    <w:lsdException w:name="List 4" w:semiHidden="1" w:unhideWhenUsed="1"/>
+    <w:lsdException w:name="List 5" w:semiHidden="1" w:unhideWhenUsed="1"/>
+    <w:lsdException w:name="List Bullet 2" w:semiHidden="1" w:unhideWhenUsed="1"/>
+    <w:lsdException w:name="List Bullet 3" w:semiHidden="1" w:unhideWhenUsed="1"/>
+    <w:lsdException w:name="List Bullet 4" w:semiHidden="1" w:unhideWhenUsed="1"/>
+    <w:lsdException w:name="List Bullet 5" w:semiHidden="1" w:unhideWhenUsed="1"/>
+    <w:lsdException w:name="List Number 2" w:semiHidden="1" w:unhideWhenUsed="1"/>
+    <w:lsdException w:name="List Number 3" w:semiHidden="1" w:unhideWhenUsed="1"/>
+    <w:lsdException w:name="List Number 4" w:semiHidden="1" w:unhideWhenUsed="1"/>
+    <w:lsdException w:name="List Number 5" w:semiHidden="1" w:unhideWhenUsed="1"/>
+    <w:lsdException w:name="Title" w:uiPriority="10" w:qFormat="1"/>
+    <w:lsdException w:name="Closing" w:semiHidden="1" w:unhideWhenUsed="1"/>
+    <w:lsdException w:name="Signature" w:semiHidden="1" w:unhideWhenUsed="1"/>
+    <w:lsdException w:name="Default Paragraph Font" w:semiHidden="1" w:uiPriority="1" w:unhideWhenUsed="1"/>
+    <w:lsdException w:name="Body Text" w:semiHidden="1" w:unhideWhenUsed="1"/>
+    <w:lsdException w:name="Body Text Indent" w:semiHidden="1" w:unhideWhenUsed="1"/>
+    <w:lsdException w:name="List Continue" w:semiHidden="1" w:unhideWhenUsed="1"/>
+    <w:lsdException w:name="List Continue 2" w:semiHidden="1" w:unhideWhenUsed="1"/>
+    <w:lsdException w:name="List Continue 3" w:semiHidden="1" w:unhideWhenUsed="1"/>
+    <w:lsdException w:name="List Continue 4" w:semiHidden="1" w:unhideWhenUsed="1"/>
+    <w:lsdException w:name="List Continue 5" w:semiHidden="1" w:unhideWhenUsed="1"/>
+    <w:lsdException w:name="Message Header" w:semiHidden="1" w:unhideWhenUsed="1"/>
+    <w:lsdException w:name="Subtitle" w:uiPriority="11" w:qFormat="1"/>
+    <w:lsdException w:name="Salutation" w:semiHidden="1" w:unhideWhenUsed="1"/>
+    <w:lsdException w:name="Date" w:semiHidden="1" w:unhideWhenUsed="1"/>
+    <w:lsdException w:name="Body Text First Indent" w:semiHidden="1" w:unhideWhenUsed="1"/>
+    <w:lsdException w:name="Body Text First Indent 2" w:semiHidden="1" w:unhideWhenUsed="1"/>
+    <w:lsdException w:name="Note Heading" w:semiHidden="1" w:unhideWhenUsed="1"/>
+    <w:lsdException w:name="Body Text 2" w:semiHidden="1" w:unhideWhenUsed="1"/>
+    <w:lsdException w:name="Body Text 3" w:semiHidden="1" w:unhideWhenUsed="1"/>
+    <w:lsdException w:name="Body Text Indent 2" w:semiHidden="1" w:unhideWhenUsed="1"/>
+    <w:lsdException w:name="Body Text Indent 3" w:semiHidden="1" w:unhideWhenUsed="1"/>
+    <w:lsdException w:name="Block Text" w:semiHidden="1" w:unhideWhenUsed="1"/>
+    <w:lsdException w:name="Hyperlink" w:semiHidden="1" w:unhideWhenUsed="1"/>
+    <w:lsdException w:name="FollowedHyperlink" w:semiHidden="1" w:unhideWhenUsed="1"/>
+    <w:lsdException w:name="Strong" w:uiPriority="22" w:qFormat="1"/>
+    <w:lsdException w:name="Emphasis" w:uiPriority="20" w:qFormat="1"/>
+    <w:lsdException w:name="Document Map" w:semiHidden="1" w:unhideWhenUsed="1"/>
+    <w:lsdException w:name="Plain Text" w:semiHidden="1" w:unhideWhenUsed="1"/>
+    <w:lsdException w:name="E-mail Signature" w:semiHidden="1" w:unhideWhenUsed="1"/>
+    <w:lsdException w:name="HTML Top of Form" w:semiHidden="1" w:unhideWhenUsed="1"/>
+    <w:lsdException w:name="HTML Bottom of Form" w:semiHidden="1" w:unhideWhenUsed="1"/>
+    <w:lsdException w:name="Normal (Web)" w:semiHidden="1" w:unhideWhenUsed="1"/>
+    <w:lsdException w:name="HTML Acronym" w:semiHidden="1" w:unhideWhenUsed="1"/>
+    <w:lsdException w:name="HTML Address" w:semiHidden="1" w:unhideWhenUsed="1"/>
+    <w:lsdException w:name="HTML Cite" w:semiHidden="1" w:unhideWhenUsed="1"/>
+    <w:lsdException w:name="HTML Code" w:semiHidden="1" w:unhideWhenUsed="1"/>
+    <w:lsdException w:name="HTML Definition" w:semiHidden="1" w:unhideWhenUsed="1"/>
+    <w:lsdException w:name="HTML Keyboard" w:semiHidden="1" w:unhideWhenUsed="1"/>
+    <w:lsdException w:name="HTML Preformatted" w:semiHidden="1" w:unhideWhenUsed="1"/>
+    <w:lsdException w:name="HTML Sample" w:semiHidden="1" w:unhideWhenUsed="1"/>
+    <w:lsdException w:name="HTML Typewriter" w:semiHidden="1" w:unhideWhenUsed="1"/>
+    <w:lsdException w:name="HTML Variable" w:semiHidden="1" w:unhideWhenUsed="1"/>
+    <w:lsdException w:name="Normal Table" w:semiHidden="1" w:unhideWhenUsed="1"/>
+    <w:lsdException w:name="annotation subject" w:semiHidden="1" w:unhideWhenUsed="1"/>
+    <w:lsdException w:name="No List" w:semiHidden="1" w:unhideWhenUsed="1"/>
+    <w:lsdException w:name="Outline List 1" w:semiHidden="1" w:unhideWhenUsed="1"/>
+    <w:lsdException w:name="Outline List 2" w:semiHidden="1" w:unhideWhenUsed="1"/>
+    <w:lsdException w:name="Outline List 3" w:semiHidden="1" w:unhideWhenUsed="1"/>
+    <w:lsdException w:name="Table Simple 1" w:semiHidden="1" w:unhideWhenUsed="1"/>
+    <w:lsdException w:name="Table Simple 2" w:semiHidden="1" w:unhideWhenUsed="1"/>
+    <w:lsdException w:name="Table Simple 3" w:semiHidden="1" w:unhideWhenUsed="1"/>
+    <w:lsdException w:name="Table Classic 1" w:semiHidden="1" w:unhideWhenUsed="1"/>
+    <w:lsdException w:name="Table Classic 2" w:semiHidden="1" w:unhideWhenUsed="1"/>
+    <w:lsdException w:name="Table Classic 3" w:semiHidden="1" w:unhideWhenUsed="1"/>
+    <w:lsdException w:name="Table Classic 4" w:semiHidden="1" w:unhideWhenUsed="1"/>
+    <w:lsdException w:name="Table Colorful 1" w:semiHidden="1" w:unhideWhenUsed="1"/>
+    <w:lsdException w:name="Table Colorful 2" w:semiHidden="1" w:unhideWhenUsed="1"/>
+    <w:lsdException w:name="Table Colorful 3" w:semiHidden="1" w:unhideWhenUsed="1"/>
+    <w:lsdException w:name="Table Columns 1" w:semiHidden="1" w:unhideWhenUsed="1"/>
+    <w:lsdException w:name="Table Columns 2" w:semiHidden="1" w:unhideWhenUsed="1"/>
+    <w:lsdException w:name="Table Columns 3" w:semiHidden="1" w:unhideWhenUsed="1"/>
+    <w:lsdException w:name="Table Columns 4" w:semiHidden="1" w:unhideWhenUsed="1"/>
+    <w:lsdException w:name="Table Columns 5" w:semiHidden="1" w:unhideWhenUsed="1"/>
+    <w:lsdException w:name="Table Grid 1" w:semiHidden="1" w:unhideWhenUsed="1"/>
+    <w:lsdException w:name="Table Grid 2" w:semiHidden="1" w:unhideWhenUsed="1"/>
+    <w:lsdException w:name="Table Grid 3" w:semiHidden="1" w:unhideWhenUsed="1"/>
+    <w:lsdException w:name="Table Grid 4" w:semiHidden="1" w:unhideWhenUsed="1"/>
+    <w:lsdException w:name="Table Grid 5" w:semiHidden="1" w:unhideWhenUsed="1"/>
+    <w:lsdException w:name="Table Grid 6" w:semiHidden="1" w:unhideWhenUsed="1"/>
+    <w:lsdException w:name="Table Grid 7" w:semiHidden="1" w:unhideWhenUsed="1"/>
+    <w:lsdException w:name="Table Grid 8" w:semiHidden="1" w:unhideWhenUsed="1"/>
+    <w:lsdException w:name="Table List 1" w:semiHidden="1" w:unhideWhenUsed="1"/>
+    <w:lsdException w:name="Table List 2" w:semiHidden="1" w:unhideWhenUsed="1"/>
+    <w:lsdException w:name="Table List 3" w:semiHidden="1" w:unhideWhenUsed="1"/>
+    <w:lsdException w:name="Table List 4" w:semiHidden="1" w:unhideWhenUsed="1"/>
+    <w:lsdException w:name="Table List 5" w:semiHidden="1" w:unhideWhenUsed="1"/>
+    <w:lsdException w:name="Table List 6" w:semiHidden="1" w:unhideWhenUsed="1"/>
+    <w:lsdException w:name="Table List 7" w:semiHidden="1" w:unhideWhenUsed="1"/>
+    <w:lsdException w:name="Table List 8" w:semiHidden="1" w:unhideWhenUsed="1"/>
+    <w:lsdException w:name="Table 3D effects 1" w:semiHidden="1" w:unhideWhenUsed="1"/>
+    <w:lsdException w:name="Table 3D effects 2" w:semiHidden="1" w:unhideWhenUsed="1"/>
+    <w:lsdException w:name="Table 3D effects 3" w:semiHidden="1" w:unhideWhenUsed="1"/>
+    <w:lsdException w:name="Table Contemporary" w:semiHidden="1" w:unhideWhenUsed="1"/>
+    <w:lsdException w:name="Table Elegant" w:semiHidden="1" w:unhideWhenUsed="1"/>
+    <w:lsdException w:name="Table Professional" w:semiHidden="1" w:unhideWhenUsed="1"/>
+    <w:lsdException w:name="Table Subtle 1" w:semiHidden="1" w:unhideWhenUsed="1"/>
+    <w:lsdException w:name="Table Subtle 2" w:semiHidden="1" w:unhideWhenUsed="1"/>
+    <w:lsdException w:name="Table Web 1" w:semiHidden="1" w:unhideWhenUsed="1"/>
+    <w:lsdException w:name="Table Web 2" w:semiHidden="1" w:unhideWhenUsed="1"/>
+    <w:lsdException w:name="Table Web 3" w:semiHidden="1" w:unhideWhenUsed="1"/>
+    <w:lsdException w:name="Balloon Text" w:semiHidden="1" w:unhideWhenUsed="1"/>
+    <w:lsdException w:name="Table Grid" w:uiPriority="59"/>
+    <w:lsdException w:name="Table Theme" w:semiHidden="1" w:unhideWhenUsed="1"/>
+    <w:lsdException w:name="Placeholder Text" w:semiHidden="1"/>
+    <w:lsdException w:name="No Spacing" w:uiPriority="1" w:qFormat="1"/>
+    <w:lsdException w:name="Light Shading" w:uiPriority="60"/>
+    <w:lsdException w:name="Light List" w:uiPriority="61"/>
+    <w:lsdException w:name="Light Grid" w:uiPriority="62"/>
+    <w:lsdException w:name="Medium Shading 1" w:uiPriority="63"/>
+    <w:lsdException w:name="Medium Shading 2" w:uiPriority="64"/>
+    <w:lsdException w:name="Medium List 1" w:uiPriority="65"/>
+    <w:lsdException w:name="Medium List 2" w:uiPriority="66"/>
+    <w:lsdException w:name="Medium Grid 1" w:uiPriority="67"/>
+    <w:lsdException w:name="Medium Grid 2" w:uiPriority="68"/>
+    <w:lsdException w:name="Medium Grid 3" w:uiPriority="69"/>
+    <w:lsdException w:name="Dark List" w:uiPriority="70"/>
+    <w:lsdException w:name="Colorful Shading" w:uiPriority="71"/>
+    <w:lsdException w:name="Colorful List" w:uiPriority="72"/>
+    <w:lsdException w:name="Colorful Grid" w:uiPriority="73"/>
+    <w:lsdException w:name="Light Shading Accent 1" w:uiPriority="60"/>
+    <w:lsdException w:name="Light List Accent 1" w:uiPriority="61"/>
+    <w:lsdException w:name="Light Grid Accent 1" w:uiPriority="62"/>
+    <w:lsdException w:name="Medium Shading 1 Accent 1" w:uiPriority="63"/>
+    <w:lsdException w:name="Medium Shading 2 Accent 1" w:uiPriority="64"/>
+    <w:lsdException w:name="Medium List 1 Accent 1" w:uiPriority="65"/>
+    <w:lsdException w:name="Revision" w:semiHidden="1"/>
+    <w:lsdException w:name="List Paragraph" w:uiPriority="0" w:qFormat="1"/>
+    <w:lsdException w:name="Quote" w:uiPriority="29" w:qFormat="1"/>
+    <w:lsdException w:name="Intense Quote" w:uiPriority="30" w:qFormat="1"/>
+    <w:lsdException w:name="Medium List 2 Accent 1" w:uiPriority="66"/>
+    <w:lsdException w:name="Medium Grid 1 Accent 1" w:uiPriority="67"/>
+    <w:lsdException w:name="Medium Grid 2 Accent 1" w:uiPriority="68"/>
+    <w:lsdException w:name="Medium Grid 3 Accent 1" w:uiPriority="69"/>
+    <w:lsdException w:name="Dark List Accent 1" w:uiPriority="70"/>
+    <w:lsdException w:name="Colorful Shading Accent 1" w:uiPriority="71"/>
+    <w:lsdException w:name="Colorful List Accent 1" w:uiPriority="72"/>
+    <w:lsdException w:name="Colorful Grid Accent 1" w:uiPriority="73"/>
+    <w:lsdException w:name="Light Shading Accent 2" w:uiPriority="60"/>
+    <w:lsdException w:name="Light List Accent 2" w:uiPriority="61"/>
+    <w:lsdException w:name="Light Grid Accent 2" w:uiPriority="62"/>
+    <w:lsdException w:name="Medium Shading 1 Accent 2" w:uiPriority="63"/>
+    <w:lsdException w:name="Medium Shading 2 Accent 2" w:uiPriority="64"/>
+    <w:lsdException w:name="Medium List 1 Accent 2" w:uiPriority="65"/>
+    <w:lsdException w:name="Medium List 2 Accent 2" w:uiPriority="66"/>
+    <w:lsdException w:name="Medium Grid 1 Accent 2" w:uiPriority="67"/>
+    <w:lsdException w:name="Medium Grid 2 Accent 2" w:uiPriority="68"/>
+    <w:lsdException w:name="Medium Grid 3 Accent 2" w:uiPriority="69"/>
+    <w:lsdException w:name="Dark List Accent 2" w:uiPriority="70"/>
+    <w:lsdException w:name="Colorful Shading Accent 2" w:uiPriority="71"/>
+    <w:lsdException w:name="Colorful List Accent 2" w:uiPriority="72"/>
+    <w:lsdException w:name="Colorful Grid Accent 2" w:uiPriority="73"/>
+    <w:lsdException w:name="Light Shading Accent 3" w:uiPriority="60"/>
+    <w:lsdException w:name="Light List Accent 3" w:uiPriority="61"/>
+    <w:lsdException w:name="Light Grid Accent 3" w:uiPriority="62"/>
+    <w:lsdException w:name="Medium Shading 1 Accent 3" w:uiPriority="63"/>
+    <w:lsdException w:name="Medium Shading 2 Accent 3" w:uiPriority="64"/>
+    <w:lsdException w:name="Medium List 1 Accent 3" w:uiPriority="65"/>
+    <w:lsdException w:name="Medium List 2 Accent 3" w:uiPriority="66"/>
+    <w:lsdException w:name="Medium Grid 1 Accent 3" w:uiPriority="67"/>
+    <w:lsdException w:name="Medium Grid 2 Accent 3" w:uiPriority="68"/>
+    <w:lsdException w:name="Medium Grid 3 Accent 3" w:uiPriority="69"/>
+    <w:lsdException w:name="Dark List Accent 3" w:uiPriority="70"/>
+    <w:lsdException w:name="Colorful Shading Accent 3" w:uiPriority="71"/>
+    <w:lsdException w:name="Colorful List Accent 3" w:uiPriority="72"/>
+    <w:lsdException w:name="Colorful Grid Accent 3" w:uiPriority="73"/>
+    <w:lsdException w:name="Light Shading Accent 4" w:uiPriority="60"/>
+    <w:lsdException w:name="Light List Accent 4" w:uiPriority="61"/>
+    <w:lsdException w:name="Light Grid Accent 4" w:uiPriority="62"/>
+    <w:lsdException w:name="Medium Shading 1 Accent 4" w:uiPriority="63"/>
+    <w:lsdException w:name="Medium Shading 2 Accent 4" w:uiPriority="64"/>
+    <w:lsdException w:name="Medium List 1 Accent 4" w:uiPriority="65"/>
+    <w:lsdException w:name="Medium List 2 Accent 4" w:uiPriority="66"/>
+    <w:lsdException w:name="Medium Grid 1 Accent 4" w:uiPriority="67"/>
+    <w:lsdException w:name="Medium Grid 2 Accent 4" w:uiPriority="68"/>
+    <w:lsdException w:name="Medium Grid 3 Accent 4" w:uiPriority="69"/>
+    <w:lsdException w:name="Dark List Accent 4" w:uiPriority="70"/>
+    <w:lsdException w:name="Colorful Shading Accent 4" w:uiPriority="71"/>
+    <w:lsdException w:name="Colorful List Accent 4" w:uiPriority="72"/>
+    <w:lsdException w:name="Colorful Grid Accent 4" w:uiPriority="73"/>
+    <w:lsdException w:name="Light Shading Accent 5" w:uiPriority="60"/>
+    <w:lsdException w:name="Light List Accent 5" w:uiPriority="61"/>
+    <w:lsdException w:name="Light Grid Accent 5" w:uiPriority="62"/>
+    <w:lsdException w:name="Medium Shading 1 Accent 5" w:uiPriority="63"/>
+    <w:lsdException w:name="Medium Shading 2 Accent 5" w:uiPriority="64"/>
+    <w:lsdException w:name="Medium List 1 Accent 5" w:uiPriority="65"/>
+    <w:lsdException w:name="Medium List 2 Accent 5" w:uiPriority="66"/>
+    <w:lsdException w:name="Medium Grid 1 Accent 5" w:uiPriority="67"/>
+    <w:lsdException w:name="Medium Grid 2 Accent 5" w:uiPriority="68"/>
+    <w:lsdException w:name="Medium Grid 3 Accent 5" w:uiPriority="69"/>
+    <w:lsdException w:name="Dark List Accent 5" w:uiPriority="70"/>
+    <w:lsdException w:name="Colorful Shading Accent 5" w:uiPriority="71"/>
+    <w:lsdException w:name="Colorful List Accent 5" w:uiPriority="72"/>
+    <w:lsdException w:name="Colorful Grid Accent 5" w:uiPriority="73"/>
+    <w:lsdException w:name="Light Shading Accent 6" w:uiPriority="60"/>
+    <w:lsdException w:name="Light List Accent 6" w:uiPriority="61"/>
+    <w:lsdException w:name="Light Grid Accent 6" w:uiPriority="62"/>
+    <w:lsdException w:name="Medium Shading 1 Accent 6" w:uiPriority="63"/>
+    <w:lsdException w:name="Medium Shading 2 Accent 6" w:uiPriority="64"/>
+    <w:lsdException w:name="Medium List 1 Accent 6" w:uiPriority="65"/>
+    <w:lsdException w:name="Medium List 2 Accent 6" w:uiPriority="66"/>
+    <w:lsdException w:name="Medium Grid 1 Accent 6" w:uiPriority="67"/>
+    <w:lsdException w:name="Medium Grid 2 Accent 6" w:uiPriority="68"/>
+    <w:lsdException w:name="Medium Grid 3 Accent 6" w:uiPriority="69"/>
+    <w:lsdException w:name="Dark List Accent 6" w:uiPriority="70"/>
+    <w:lsdException w:name="Colorful Shading Accent 6" w:uiPriority="71"/>
+    <w:lsdException w:name="Colorful List Accent 6" w:uiPriority="72"/>
+    <w:lsdException w:name="Colorful Grid Accent 6" w:uiPriority="73"/>
+    <w:lsdException w:name="Subtle Emphasis" w:uiPriority="19" w:qFormat="1"/>
+    <w:lsdException w:name="Intense Emphasis" w:uiPriority="21" w:qFormat="1"/>
+    <w:lsdException w:name="Subtle Reference" w:uiPriority="31" w:qFormat="1"/>
+    <w:lsdException w:name="Intense Reference" w:uiPriority="32" w:qFormat="1"/>
+    <w:lsdException w:name="Book Title" w:uiPriority="33" w:qFormat="1"/>
+    <w:lsdException w:name="Bibliography" w:semiHidden="1" w:uiPriority="37" w:unhideWhenUsed="1"/>
+    <w:lsdException w:name="TOC Heading" w:semiHidden="1" w:uiPriority="39" w:unhideWhenUsed="1" w:qFormat="1"/>
+    <w:lsdException w:name="Plain Table 1" w:uiPriority="41"/>
+    <w:lsdException w:name="Plain Table 2" w:uiPriority="42"/>
+    <w:lsdException w:name="Plain Table 3" w:uiPriority="43"/>
+    <w:lsdException w:name="Plain Table 4" w:uiPriority="44"/>
+    <w:lsdException w:name="Plain Table 5" w:uiPriority="45"/>
+    <w:lsdException w:name="Grid Table Light" w:uiPriority="40"/>
+    <w:lsdException w:name="Grid Table 1 Light" w:uiPriority="46"/>
+    <w:lsdException w:name="Grid Table 2" w:uiPriority="47"/>
+    <w:lsdException w:name="Grid Table 3" w:uiPriority="48"/>
+    <w:lsdException w:name="Grid Table 4" w:uiPriority="49"/>
+    <w:lsdException w:name="Grid Table 5 Dark" w:uiPriority="50"/>
+    <w:lsdException w:name="Grid Table 6 Colorful" w:uiPriority="51"/>
+    <w:lsdException w:name="Grid Table 7 Colorful" w:uiPriority="52"/>
+    <w:lsdException w:name="Grid Table 1 Light Accent 1" w:uiPriority="46"/>
+    <w:lsdException w:name="Grid Table 2 Accent 1" w:uiPriority="47"/>
+    <w:lsdException w:name="Grid Table 3 Accent 1" w:uiPriority="48"/>
+    <w:lsdException w:name="Grid Table 4 Accent 1" w:uiPriority="49"/>
+    <w:lsdException w:name="Grid Table 5 Dark Accent 1" w:uiPriority="50"/>
+    <w:lsdException w:name="Grid Table 6 Colorful Accent 1" w:uiPriority="51"/>
+    <w:lsdException w:name="Grid Table 7 Colorful Accent 1" w:uiPriority="52"/>
+    <w:lsdException w:name="Grid Table 1 Light Accent 2" w:uiPriority="46"/>
+    <w:lsdException w:name="Grid Table 2 Accent 2" w:uiPriority="47"/>
+    <w:lsdException w:name="Grid Table 3 Accent 2" w:uiPriority="48"/>
+    <w:lsdException w:name="Grid Table 4 Accent 2" w:uiPriority="49"/>
+    <w:lsdException w:name="Grid Table 5 Dark Accent 2" w:uiPriority="50"/>
+    <w:lsdException w:name="Grid Table 6 Colorful Accent 2" w:uiPriority="51"/>
+    <w:lsdException w:name="Grid Table 7 Colorful Accent 2" w:uiPriority="52"/>
+    <w:lsdException w:name="Grid Table 1 Light Accent 3" w:uiPriority="46"/>
+    <w:lsdException w:name="Grid Table 2 Accent 3" w:uiPriority="47"/>
+    <w:lsdException w:name="Grid Table 3 Accent 3" w:uiPriority="48"/>
+    <w:lsdException w:name="Grid Table 4 Accent 3" w:uiPriority="49"/>
+    <w:lsdException w:name="Grid Table 5 Dark Accent 3" w:uiPriority="50"/>
+    <w:lsdException w:name="Grid Table 6 Colorful Accent 3" w:uiPriority="51"/>
+    <w:lsdException w:name="Grid Table 7 Colorful Accent 3" w:uiPriority="52"/>
+    <w:lsdException w:name="Grid Table 1 Light Accent 4" w:uiPriority="46"/>
+    <w:lsdException w:name="Grid Table 2 Accent 4" w:uiPriority="47"/>
+    <w:lsdException w:name="Grid Table 3 Accent 4" w:uiPriority="48"/>
+    <w:lsdException w:name="Grid Table 4 Accent 4" w:uiPriority="49"/>
+    <w:lsdException w:name="Grid Table 5 Dark Accent 4" w:uiPriority="50"/>
+    <w:lsdException w:name="Grid Table 6 Colorful Accent 4" w:uiPriority="51"/>
+    <w:lsdException w:name="Grid Table 7 Colorful Accent 4" w:uiPriority="52"/>
+    <w:lsdException w:name="Grid Table 1 Light Accent 5" w:uiPriority="46"/>
+    <w:lsdException w:name="Grid Table 2 Accent 5" w:uiPriority="47"/>
+    <w:lsdException w:name="Grid Table 3 Accent 5" w:uiPriority="48"/>
+    <w:lsdException w:name="Grid Table 4 Accent 5" w:uiPriority="49"/>
+    <w:lsdException w:name="Grid Table 5 Dark Accent 5" w:uiPriority="50"/>
+    <w:lsdException w:name="Grid Table 6 Colorful Accent 5" w:uiPriority="51"/>
+    <w:lsdException w:name="Grid Table 7 Colorful Accent 5" w:uiPriority="52"/>
+    <w:lsdException w:name="Grid Table 1 Light Accent 6" w:uiPriority="46"/>
+    <w:lsdException w:name="Grid Table 2 Accent 6" w:uiPriority="47"/>
+    <w:lsdException w:name="Grid Table 3 Accent 6" w:uiPriority="48"/>
+    <w:lsdException w:name="Grid Table 4 Accent 6" w:uiPriority="49"/>
+    <w:lsdException w:name="Grid Table 5 Dark Accent 6" w:uiPriority="50"/>
+    <w:lsdException w:name="Grid Table 6 Colorful Accent 6" w:uiPriority="51"/>
+    <w:lsdException w:name="Grid Table 7 Colorful Accent 6" w:uiPriority="52"/>
+    <w:lsdException w:name="List Table 1 Light" w:uiPriority="46"/>
+    <w:lsdException w:name="List Table 2" w:uiPriority="47"/>
+    <w:lsdException w:name="List Table 3" w:uiPriority="48"/>
+    <w:lsdException w:name="List Table 4" w:uiPriority="49"/>
+    <w:lsdException w:name="List Table 5 Dark" w:uiPriority="50"/>
+    <w:lsdException w:name="List Table 6 Colorful" w:uiPriority="51"/>
+    <w:lsdException w:name="List Table 7 Colorful" w:uiPriority="52"/>
+    <w:lsdException w:name="List Table 1 Light Accent 1" w:uiPriority="46"/>
+    <w:lsdException w:name="List Table 2 Accent 1" w:uiPriority="47"/>
+    <w:lsdException w:name="List Table 3 Accent 1" w:uiPriority="48"/>
+    <w:lsdException w:name="List Table 4 Accent 1" w:uiPriority="49"/>
+    <w:lsdException w:name="List Table 5 Dark Accent 1" w:uiPriority="50"/>
+    <w:lsdException w:name="List Table 6 Colorful Accent 1" w:uiPriority="51"/>
+    <w:lsdException w:name="List Table 7 Colorful Accent 1" w:uiPriority="52"/>
+    <w:lsdException w:name="List Table 1 Light Accent 2" w:uiPriority="46"/>
+    <w:lsdException w:name="List Table 2 Accent 2" w:uiPriority="47"/>
+    <w:lsdException w:name="List Table 3 Accent 2" w:uiPriority="48"/>
+    <w:lsdException w:name="List Table 4 Accent 2" w:uiPriority="49"/>
+    <w:lsdException w:name="List Table 5 Dark Accent 2" w:uiPriority="50"/>
+    <w:lsdException w:name="List Table 6 Colorful Accent 2" w:uiPriority="51"/>
+    <w:lsdException w:name="List Table 7 Colorful Accent 2" w:uiPriority="52"/>
+    <w:lsdException w:name="List Table 1 Light Accent 3" w:uiPriority="46"/>
+    <w:lsdException w:name="List Table 2 Accent 3" w:uiPriority="47"/>
+    <w:lsdException w:name="List Table 3 Accent 3" w:uiPriority="48"/>
+    <w:lsdException w:name="List Table 4 Accent 3" w:uiPriority="49"/>
+    <w:lsdException w:name="List Table 5 Dark Accent 3" w:uiPriority="50"/>
+    <w:lsdException w:name="List Table 6 Colorful Accent 3" w:uiPriority="51"/>
+    <w:lsdException w:name="List Table 7 Colorful Accent 3" w:uiPriority="52"/>
+    <w:lsdException w:name="List Table 1 Light Accent 4" w:uiPriority="46"/>
+    <w:lsdException w:name="List Table 2 Accent 4" w:uiPriority="47"/>
+    <w:lsdException w:name="List Table 3 Accent 4" w:uiPriority="48"/>
+    <w:lsdException w:name="List Table 4 Accent 4" w:uiPriority="49"/>
+    <w:lsdException w:name="List Table 5 Dark Accent 4" w:uiPriority="50"/>
+    <w:lsdException w:name="List Table 6 Colorful Accent 4" w:uiPriority="51"/>
+    <w:lsdException w:name="List Table 7 Colorful Accent 4" w:uiPriority="52"/>
+    <w:lsdException w:name="List Table 1 Light Accent 5" w:uiPriority="46"/>
+    <w:lsdException w:name="List Table 2 Accent 5" w:uiPriority="47"/>
+    <w:lsdException w:name="List Table 3 Accent 5" w:uiPriority="48"/>
+    <w:lsdException w:name="List Table 4 Accent 5" w:uiPriority="49"/>
+    <w:lsdException w:name="List Table 5 Dark Accent 5" w:uiPriority="50"/>
+    <w:lsdException w:name="List Table 6 Colorful Accent 5" w:uiPriority="51"/>
+    <w:lsdException w:name="List Table 7 Colorful Accent 5" w:uiPriority="52"/>
+    <w:lsdException w:name="List Table 1 Light Accent 6" w:uiPriority="46"/>
+    <w:lsdException w:name="List Table 2 Accent 6" w:uiPriority="47"/>
+    <w:lsdException w:name="List Table 3 Accent 6" w:uiPriority="48"/>
+    <w:lsdException w:name="List Table 4 Accent 6" w:uiPriority="49"/>
+    <w:lsdException w:name="List Table 5 Dark Accent 6" w:uiPriority="50"/>
+    <w:lsdException w:name="List Table 6 Colorful Accent 6" w:uiPriority="51"/>
+    <w:lsdException w:name="List Table 7 Colorful Accent 6" w:uiPriority="52"/>
   </w:latentStyles>
   <w:style w:type="paragraph" w:default="1" w:styleId="Normal">
     <w:name w:val="Normal"/>
@@ -19450,344 +20323,6 @@
   <w:style w:type="paragraph" w:styleId="ListParagraph">
     <w:name w:val="List Paragraph"/>
     <w:basedOn w:val="Normal"/>
-    <w:uiPriority w:val="34"/>
-    <w:qFormat/>
-    <w:pPr>
-      <w:ind w:left="720"/>
-    </w:pPr>
-  </w:style>
-  <w:style w:type="paragraph" w:styleId="Header">
-    <w:name w:val="header"/>
-    <w:basedOn w:val="Normal"/>
-    <w:pPr>
-      <w:suppressLineNumbers/>
-      <w:tabs>
-        <w:tab w:val="center" w:pos="4513"/>
-        <w:tab w:val="right" w:pos="9026"/>
-      </w:tabs>
-    </w:pPr>
-  </w:style>
-  <w:style w:type="paragraph" w:styleId="Footer">
-    <w:name w:val="footer"/>
-    <w:basedOn w:val="Normal"/>
-    <w:link w:val="FooterChar"/>
-    <w:uiPriority w:val="99"/>
-    <w:unhideWhenUsed/>
-    <w:rsid w:val="00D93C28"/>
-    <w:pPr>
-      <w:tabs>
-        <w:tab w:val="clear" w:pos="720"/>
-        <w:tab w:val="center" w:pos="4513"/>
-        <w:tab w:val="right" w:pos="9026"/>
-      </w:tabs>
-      <w:spacing w:after="0" w:line="240" w:lineRule="auto"/>
-    </w:pPr>
-  </w:style>
-  <w:style w:type="character" w:customStyle="1" w:styleId="FooterChar">
-    <w:name w:val="Footer Char"/>
-    <w:basedOn w:val="DefaultParagraphFont"/>
-    <w:link w:val="Footer"/>
-    <w:uiPriority w:val="99"/>
-    <w:rsid w:val="00D93C28"/>
-    <w:rPr>
-      <w:rFonts w:ascii="Calibri" w:eastAsia="WenQuanYi Micro Hei" w:hAnsi="Calibri" w:cs="Calibri"/>
-      <w:color w:val="00000A"/>
-    </w:rPr>
-  </w:style>
-</w:styles>
-</file>
-
-<file path=word/stylesWithEffects.xml><?xml version="1.0" encoding="utf-8"?>
-<w:styles xmlns:wpc="http://schemas.microsoft.com/office/word/2010/wordprocessingCanvas" xmlns:mc="http://schemas.openxmlformats.org/markup-compatibility/2006" xmlns:o="urn:schemas-microsoft-com:office:office" xmlns:r="http://schemas.openxmlformats.org/officeDocument/2006/relationships" xmlns:m="http://schemas.openxmlformats.org/officeDocument/2006/math" xmlns:v="urn:schemas-microsoft-com:vml" xmlns:wp14="http://schemas.microsoft.com/office/word/2010/wordprocessingDrawing" xmlns:wp="http://schemas.openxmlformats.org/drawingml/2006/wordprocessingDrawing" xmlns:w10="urn:schemas-microsoft-com:office:word" xmlns:w="http://schemas.openxmlformats.org/wordprocessingml/2006/main" xmlns:w14="http://schemas.microsoft.com/office/word/2010/wordml" xmlns:wpg="http://schemas.microsoft.com/office/word/2010/wordprocessingGroup" xmlns:wpi="http://schemas.microsoft.com/office/word/2010/wordprocessingInk" xmlns:wne="http://schemas.microsoft.com/office/word/2006/wordml" xmlns:wps="http://schemas.microsoft.com/office/word/2010/wordprocessingShape" mc:Ignorable="w14 wp14">
-  <w:docDefaults>
-    <w:rPrDefault>
-      <w:rPr>
-        <w:rFonts w:asciiTheme="minorHAnsi" w:eastAsiaTheme="minorEastAsia" w:hAnsiTheme="minorHAnsi" w:cstheme="minorBidi"/>
-        <w:sz w:val="22"/>
-        <w:szCs w:val="22"/>
-        <w:lang w:val="en-US" w:eastAsia="en-US" w:bidi="fa-IR"/>
-      </w:rPr>
-    </w:rPrDefault>
-    <w:pPrDefault>
-      <w:pPr>
-        <w:spacing w:after="200" w:line="276" w:lineRule="auto"/>
-      </w:pPr>
-    </w:pPrDefault>
-  </w:docDefaults>
-  <w:latentStyles w:defLockedState="0" w:defUIPriority="99" w:defSemiHidden="1" w:defUnhideWhenUsed="1" w:defQFormat="0" w:count="267">
-    <w:lsdException w:name="Normal" w:semiHidden="0" w:uiPriority="0" w:unhideWhenUsed="0" w:qFormat="1"/>
-    <w:lsdException w:name="heading 1" w:semiHidden="0" w:uiPriority="9" w:unhideWhenUsed="0" w:qFormat="1"/>
-    <w:lsdException w:name="heading 2" w:uiPriority="9" w:qFormat="1"/>
-    <w:lsdException w:name="heading 3" w:uiPriority="9" w:qFormat="1"/>
-    <w:lsdException w:name="heading 4" w:uiPriority="9" w:qFormat="1"/>
-    <w:lsdException w:name="heading 5" w:uiPriority="9" w:qFormat="1"/>
-    <w:lsdException w:name="heading 6" w:uiPriority="9" w:qFormat="1"/>
-    <w:lsdException w:name="heading 7" w:uiPriority="9" w:qFormat="1"/>
-    <w:lsdException w:name="heading 8" w:uiPriority="9" w:qFormat="1"/>
-    <w:lsdException w:name="heading 9" w:uiPriority="9" w:qFormat="1"/>
-    <w:lsdException w:name="toc 1" w:uiPriority="39"/>
-    <w:lsdException w:name="toc 2" w:uiPriority="39"/>
-    <w:lsdException w:name="toc 3" w:uiPriority="39"/>
-    <w:lsdException w:name="toc 4" w:uiPriority="39"/>
-    <w:lsdException w:name="toc 5" w:uiPriority="39"/>
-    <w:lsdException w:name="toc 6" w:uiPriority="39"/>
-    <w:lsdException w:name="toc 7" w:uiPriority="39"/>
-    <w:lsdException w:name="toc 8" w:uiPriority="39"/>
-    <w:lsdException w:name="toc 9" w:uiPriority="39"/>
-    <w:lsdException w:name="caption" w:uiPriority="35" w:qFormat="1"/>
-    <w:lsdException w:name="Title" w:semiHidden="0" w:uiPriority="10" w:unhideWhenUsed="0" w:qFormat="1"/>
-    <w:lsdException w:name="Default Paragraph Font" w:uiPriority="1"/>
-    <w:lsdException w:name="Subtitle" w:semiHidden="0" w:uiPriority="11" w:unhideWhenUsed="0" w:qFormat="1"/>
-    <w:lsdException w:name="Strong" w:semiHidden="0" w:uiPriority="22" w:unhideWhenUsed="0" w:qFormat="1"/>
-    <w:lsdException w:name="Emphasis" w:semiHidden="0" w:uiPriority="20" w:unhideWhenUsed="0" w:qFormat="1"/>
-    <w:lsdException w:name="Table Grid" w:semiHidden="0" w:uiPriority="59" w:unhideWhenUsed="0"/>
-    <w:lsdException w:name="Placeholder Text" w:unhideWhenUsed="0"/>
-    <w:lsdException w:name="No Spacing" w:semiHidden="0" w:uiPriority="1" w:unhideWhenUsed="0" w:qFormat="1"/>
-    <w:lsdException w:name="Light Shading" w:semiHidden="0" w:uiPriority="60" w:unhideWhenUsed="0"/>
-    <w:lsdException w:name="Light List" w:semiHidden="0" w:uiPriority="61" w:unhideWhenUsed="0"/>
-    <w:lsdException w:name="Light Grid" w:semiHidden="0" w:uiPriority="62" w:unhideWhenUsed="0"/>
-    <w:lsdException w:name="Medium Shading 1" w:semiHidden="0" w:uiPriority="63" w:unhideWhenUsed="0"/>
-    <w:lsdException w:name="Medium Shading 2" w:semiHidden="0" w:uiPriority="64" w:unhideWhenUsed="0"/>
-    <w:lsdException w:name="Medium List 1" w:semiHidden="0" w:uiPriority="65" w:unhideWhenUsed="0"/>
-    <w:lsdException w:name="Medium List 2" w:semiHidden="0" w:uiPriority="66" w:unhideWhenUsed="0"/>
-    <w:lsdException w:name="Medium Grid 1" w:semiHidden="0" w:uiPriority="67" w:unhideWhenUsed="0"/>
-    <w:lsdException w:name="Medium Grid 2" w:semiHidden="0" w:uiPriority="68" w:unhideWhenUsed="0"/>
-    <w:lsdException w:name="Medium Grid 3" w:semiHidden="0" w:uiPriority="69" w:unhideWhenUsed="0"/>
-    <w:lsdException w:name="Dark List" w:semiHidden="0" w:uiPriority="70" w:unhideWhenUsed="0"/>
-    <w:lsdException w:name="Colorful Shading" w:semiHidden="0" w:uiPriority="71" w:unhideWhenUsed="0"/>
-    <w:lsdException w:name="Colorful List" w:semiHidden="0" w:uiPriority="72" w:unhideWhenUsed="0"/>
-    <w:lsdException w:name="Colorful Grid" w:semiHidden="0" w:uiPriority="73" w:unhideWhenUsed="0"/>
-    <w:lsdException w:name="Light Shading Accent 1" w:semiHidden="0" w:uiPriority="60" w:unhideWhenUsed="0"/>
-    <w:lsdException w:name="Light List Accent 1" w:semiHidden="0" w:uiPriority="61" w:unhideWhenUsed="0"/>
-    <w:lsdException w:name="Light Grid Accent 1" w:semiHidden="0" w:uiPriority="62" w:unhideWhenUsed="0"/>
-    <w:lsdException w:name="Medium Shading 1 Accent 1" w:semiHidden="0" w:uiPriority="63" w:unhideWhenUsed="0"/>
-    <w:lsdException w:name="Medium Shading 2 Accent 1" w:semiHidden="0" w:uiPriority="64" w:unhideWhenUsed="0"/>
-    <w:lsdException w:name="Medium List 1 Accent 1" w:semiHidden="0" w:uiPriority="65" w:unhideWhenUsed="0"/>
-    <w:lsdException w:name="Revision" w:unhideWhenUsed="0"/>
-    <w:lsdException w:name="List Paragraph" w:semiHidden="0" w:uiPriority="34" w:unhideWhenUsed="0" w:qFormat="1"/>
-    <w:lsdException w:name="Quote" w:semiHidden="0" w:uiPriority="29" w:unhideWhenUsed="0" w:qFormat="1"/>
-    <w:lsdException w:name="Intense Quote" w:semiHidden="0" w:uiPriority="30" w:unhideWhenUsed="0" w:qFormat="1"/>
-    <w:lsdException w:name="Medium List 2 Accent 1" w:semiHidden="0" w:uiPriority="66" w:unhideWhenUsed="0"/>
-    <w:lsdException w:name="Medium Grid 1 Accent 1" w:semiHidden="0" w:uiPriority="67" w:unhideWhenUsed="0"/>
-    <w:lsdException w:name="Medium Grid 2 Accent 1" w:semiHidden="0" w:uiPriority="68" w:unhideWhenUsed="0"/>
-    <w:lsdException w:name="Medium Grid 3 Accent 1" w:semiHidden="0" w:uiPriority="69" w:unhideWhenUsed="0"/>
-    <w:lsdException w:name="Dark List Accent 1" w:semiHidden="0" w:uiPriority="70" w:unhideWhenUsed="0"/>
-    <w:lsdException w:name="Colorful Shading Accent 1" w:semiHidden="0" w:uiPriority="71" w:unhideWhenUsed="0"/>
-    <w:lsdException w:name="Colorful List Accent 1" w:semiHidden="0" w:uiPriority="72" w:unhideWhenUsed="0"/>
-    <w:lsdException w:name="Colorful Grid Accent 1" w:semiHidden="0" w:uiPriority="73" w:unhideWhenUsed="0"/>
-    <w:lsdException w:name="Light Shading Accent 2" w:semiHidden="0" w:uiPriority="60" w:unhideWhenUsed="0"/>
-    <w:lsdException w:name="Light List Accent 2" w:semiHidden="0" w:uiPriority="61" w:unhideWhenUsed="0"/>
-    <w:lsdException w:name="Light Grid Accent 2" w:semiHidden="0" w:uiPriority="62" w:unhideWhenUsed="0"/>
-    <w:lsdException w:name="Medium Shading 1 Accent 2" w:semiHidden="0" w:uiPriority="63" w:unhideWhenUsed="0"/>
-    <w:lsdException w:name="Medium Shading 2 Accent 2" w:semiHidden="0" w:uiPriority="64" w:unhideWhenUsed="0"/>
-    <w:lsdException w:name="Medium List 1 Accent 2" w:semiHidden="0" w:uiPriority="65" w:unhideWhenUsed="0"/>
-    <w:lsdException w:name="Medium List 2 Accent 2" w:semiHidden="0" w:uiPriority="66" w:unhideWhenUsed="0"/>
-    <w:lsdException w:name="Medium Grid 1 Accent 2" w:semiHidden="0" w:uiPriority="67" w:unhideWhenUsed="0"/>
-    <w:lsdException w:name="Medium Grid 2 Accent 2" w:semiHidden="0" w:uiPriority="68" w:unhideWhenUsed="0"/>
-    <w:lsdException w:name="Medium Grid 3 Accent 2" w:semiHidden="0" w:uiPriority="69" w:unhideWhenUsed="0"/>
-    <w:lsdException w:name="Dark List Accent 2" w:semiHidden="0" w:uiPriority="70" w:unhideWhenUsed="0"/>
-    <w:lsdException w:name="Colorful Shading Accent 2" w:semiHidden="0" w:uiPriority="71" w:unhideWhenUsed="0"/>
-    <w:lsdException w:name="Colorful List Accent 2" w:semiHidden="0" w:uiPriority="72" w:unhideWhenUsed="0"/>
-    <w:lsdException w:name="Colorful Grid Accent 2" w:semiHidden="0" w:uiPriority="73" w:unhideWhenUsed="0"/>
-    <w:lsdException w:name="Light Shading Accent 3" w:semiHidden="0" w:uiPriority="60" w:unhideWhenUsed="0"/>
-    <w:lsdException w:name="Light List Accent 3" w:semiHidden="0" w:uiPriority="61" w:unhideWhenUsed="0"/>
-    <w:lsdException w:name="Light Grid Accent 3" w:semiHidden="0" w:uiPriority="62" w:unhideWhenUsed="0"/>
-    <w:lsdException w:name="Medium Shading 1 Accent 3" w:semiHidden="0" w:uiPriority="63" w:unhideWhenUsed="0"/>
-    <w:lsdException w:name="Medium Shading 2 Accent 3" w:semiHidden="0" w:uiPriority="64" w:unhideWhenUsed="0"/>
-    <w:lsdException w:name="Medium List 1 Accent 3" w:semiHidden="0" w:uiPriority="65" w:unhideWhenUsed="0"/>
-    <w:lsdException w:name="Medium List 2 Accent 3" w:semiHidden="0" w:uiPriority="66" w:unhideWhenUsed="0"/>
-    <w:lsdException w:name="Medium Grid 1 Accent 3" w:semiHidden="0" w:uiPriority="67" w:unhideWhenUsed="0"/>
-    <w:lsdException w:name="Medium Grid 2 Accent 3" w:semiHidden="0" w:uiPriority="68" w:unhideWhenUsed="0"/>
-    <w:lsdException w:name="Medium Grid 3 Accent 3" w:semiHidden="0" w:uiPriority="69" w:unhideWhenUsed="0"/>
-    <w:lsdException w:name="Dark List Accent 3" w:semiHidden="0" w:uiPriority="70" w:unhideWhenUsed="0"/>
-    <w:lsdException w:name="Colorful Shading Accent 3" w:semiHidden="0" w:uiPriority="71" w:unhideWhenUsed="0"/>
-    <w:lsdException w:name="Colorful List Accent 3" w:semiHidden="0" w:uiPriority="72" w:unhideWhenUsed="0"/>
-    <w:lsdException w:name="Colorful Grid Accent 3" w:semiHidden="0" w:uiPriority="73" w:unhideWhenUsed="0"/>
-    <w:lsdException w:name="Light Shading Accent 4" w:semiHidden="0" w:uiPriority="60" w:unhideWhenUsed="0"/>
-    <w:lsdException w:name="Light List Accent 4" w:semiHidden="0" w:uiPriority="61" w:unhideWhenUsed="0"/>
-    <w:lsdException w:name="Light Grid Accent 4" w:semiHidden="0" w:uiPriority="62" w:unhideWhenUsed="0"/>
-    <w:lsdException w:name="Medium Shading 1 Accent 4" w:semiHidden="0" w:uiPriority="63" w:unhideWhenUsed="0"/>
-    <w:lsdException w:name="Medium Shading 2 Accent 4" w:semiHidden="0" w:uiPriority="64" w:unhideWhenUsed="0"/>
-    <w:lsdException w:name="Medium List 1 Accent 4" w:semiHidden="0" w:uiPriority="65" w:unhideWhenUsed="0"/>
-    <w:lsdException w:name="Medium List 2 Accent 4" w:semiHidden="0" w:uiPriority="66" w:unhideWhenUsed="0"/>
-    <w:lsdException w:name="Medium Grid 1 Accent 4" w:semiHidden="0" w:uiPriority="67" w:unhideWhenUsed="0"/>
-    <w:lsdException w:name="Medium Grid 2 Accent 4" w:semiHidden="0" w:uiPriority="68" w:unhideWhenUsed="0"/>
-    <w:lsdException w:name="Medium Grid 3 Accent 4" w:semiHidden="0" w:uiPriority="69" w:unhideWhenUsed="0"/>
-    <w:lsdException w:name="Dark List Accent 4" w:semiHidden="0" w:uiPriority="70" w:unhideWhenUsed="0"/>
-    <w:lsdException w:name="Colorful Shading Accent 4" w:semiHidden="0" w:uiPriority="71" w:unhideWhenUsed="0"/>
-    <w:lsdException w:name="Colorful List Accent 4" w:semiHidden="0" w:uiPriority="72" w:unhideWhenUsed="0"/>
-    <w:lsdException w:name="Colorful Grid Accent 4" w:semiHidden="0" w:uiPriority="73" w:unhideWhenUsed="0"/>
-    <w:lsdException w:name="Light Shading Accent 5" w:semiHidden="0" w:uiPriority="60" w:unhideWhenUsed="0"/>
-    <w:lsdException w:name="Light List Accent 5" w:semiHidden="0" w:uiPriority="61" w:unhideWhenUsed="0"/>
-    <w:lsdException w:name="Light Grid Accent 5" w:semiHidden="0" w:uiPriority="62" w:unhideWhenUsed="0"/>
-    <w:lsdException w:name="Medium Shading 1 Accent 5" w:semiHidden="0" w:uiPriority="63" w:unhideWhenUsed="0"/>
-    <w:lsdException w:name="Medium Shading 2 Accent 5" w:semiHidden="0" w:uiPriority="64" w:unhideWhenUsed="0"/>
-    <w:lsdException w:name="Medium List 1 Accent 5" w:semiHidden="0" w:uiPriority="65" w:unhideWhenUsed="0"/>
-    <w:lsdException w:name="Medium List 2 Accent 5" w:semiHidden="0" w:uiPriority="66" w:unhideWhenUsed="0"/>
-    <w:lsdException w:name="Medium Grid 1 Accent 5" w:semiHidden="0" w:uiPriority="67" w:unhideWhenUsed="0"/>
-    <w:lsdException w:name="Medium Grid 2 Accent 5" w:semiHidden="0" w:uiPriority="68" w:unhideWhenUsed="0"/>
-    <w:lsdException w:name="Medium Grid 3 Accent 5" w:semiHidden="0" w:uiPriority="69" w:unhideWhenUsed="0"/>
-    <w:lsdException w:name="Dark List Accent 5" w:semiHidden="0" w:uiPriority="70" w:unhideWhenUsed="0"/>
-    <w:lsdException w:name="Colorful Shading Accent 5" w:semiHidden="0" w:uiPriority="71" w:unhideWhenUsed="0"/>
-    <w:lsdException w:name="Colorful List Accent 5" w:semiHidden="0" w:uiPriority="72" w:unhideWhenUsed="0"/>
-    <w:lsdException w:name="Colorful Grid Accent 5" w:semiHidden="0" w:uiPriority="73" w:unhideWhenUsed="0"/>
-    <w:lsdException w:name="Light Shading Accent 6" w:semiHidden="0" w:uiPriority="60" w:unhideWhenUsed="0"/>
-    <w:lsdException w:name="Light List Accent 6" w:semiHidden="0" w:uiPriority="61" w:unhideWhenUsed="0"/>
-    <w:lsdException w:name="Light Grid Accent 6" w:semiHidden="0" w:uiPriority="62" w:unhideWhenUsed="0"/>
-    <w:lsdException w:name="Medium Shading 1 Accent 6" w:semiHidden="0" w:uiPriority="63" w:unhideWhenUsed="0"/>
-    <w:lsdException w:name="Medium Shading 2 Accent 6" w:semiHidden="0" w:uiPriority="64" w:unhideWhenUsed="0"/>
-    <w:lsdException w:name="Medium List 1 Accent 6" w:semiHidden="0" w:uiPriority="65" w:unhideWhenUsed="0"/>
-    <w:lsdException w:name="Medium List 2 Accent 6" w:semiHidden="0" w:uiPriority="66" w:unhideWhenUsed="0"/>
-    <w:lsdException w:name="Medium Grid 1 Accent 6" w:semiHidden="0" w:uiPriority="67" w:unhideWhenUsed="0"/>
-    <w:lsdException w:name="Medium Grid 2 Accent 6" w:semiHidden="0" w:uiPriority="68" w:unhideWhenUsed="0"/>
-    <w:lsdException w:name="Medium Grid 3 Accent 6" w:semiHidden="0" w:uiPriority="69" w:unhideWhenUsed="0"/>
-    <w:lsdException w:name="Dark List Accent 6" w:semiHidden="0" w:uiPriority="70" w:unhideWhenUsed="0"/>
-    <w:lsdException w:name="Colorful Shading Accent 6" w:semiHidden="0" w:uiPriority="71" w:unhideWhenUsed="0"/>
-    <w:lsdException w:name="Colorful List Accent 6" w:semiHidden="0" w:uiPriority="72" w:unhideWhenUsed="0"/>
-    <w:lsdException w:name="Colorful Grid Accent 6" w:semiHidden="0" w:uiPriority="73" w:unhideWhenUsed="0"/>
-    <w:lsdException w:name="Subtle Emphasis" w:semiHidden="0" w:uiPriority="19" w:unhideWhenUsed="0" w:qFormat="1"/>
-    <w:lsdException w:name="Intense Emphasis" w:semiHidden="0" w:uiPriority="21" w:unhideWhenUsed="0" w:qFormat="1"/>
-    <w:lsdException w:name="Subtle Reference" w:semiHidden="0" w:uiPriority="31" w:unhideWhenUsed="0" w:qFormat="1"/>
-    <w:lsdException w:name="Intense Reference" w:semiHidden="0" w:uiPriority="32" w:unhideWhenUsed="0" w:qFormat="1"/>
-    <w:lsdException w:name="Book Title" w:semiHidden="0" w:uiPriority="33" w:unhideWhenUsed="0" w:qFormat="1"/>
-    <w:lsdException w:name="Bibliography" w:uiPriority="37"/>
-    <w:lsdException w:name="TOC Heading" w:uiPriority="39" w:qFormat="1"/>
-  </w:latentStyles>
-  <w:style w:type="paragraph" w:default="1" w:styleId="Normal">
-    <w:name w:val="Normal"/>
-    <w:pPr>
-      <w:tabs>
-        <w:tab w:val="left" w:pos="720"/>
-      </w:tabs>
-      <w:suppressAutoHyphens/>
-      <w:bidi/>
-      <w:jc w:val="right"/>
-    </w:pPr>
-    <w:rPr>
-      <w:rFonts w:ascii="Calibri" w:eastAsia="WenQuanYi Micro Hei" w:hAnsi="Calibri" w:cs="Calibri"/>
-      <w:color w:val="00000A"/>
-    </w:rPr>
-  </w:style>
-  <w:style w:type="character" w:default="1" w:styleId="DefaultParagraphFont">
-    <w:name w:val="Default Paragraph Font"/>
-    <w:uiPriority w:val="1"/>
-    <w:semiHidden/>
-    <w:unhideWhenUsed/>
-  </w:style>
-  <w:style w:type="table" w:default="1" w:styleId="TableNormal">
-    <w:name w:val="Normal Table"/>
-    <w:uiPriority w:val="99"/>
-    <w:semiHidden/>
-    <w:unhideWhenUsed/>
-    <w:tblPr>
-      <w:tblInd w:w="0" w:type="dxa"/>
-      <w:tblCellMar>
-        <w:top w:w="0" w:type="dxa"/>
-        <w:left w:w="108" w:type="dxa"/>
-        <w:bottom w:w="0" w:type="dxa"/>
-        <w:right w:w="108" w:type="dxa"/>
-      </w:tblCellMar>
-    </w:tblPr>
-  </w:style>
-  <w:style w:type="numbering" w:default="1" w:styleId="NoList">
-    <w:name w:val="No List"/>
-    <w:uiPriority w:val="99"/>
-    <w:semiHidden/>
-    <w:unhideWhenUsed/>
-  </w:style>
-  <w:style w:type="character" w:customStyle="1" w:styleId="ListLabel1">
-    <w:name w:val="ListLabel 1"/>
-    <w:rPr>
-      <w:rFonts w:cs="B Nazanin"/>
-    </w:rPr>
-  </w:style>
-  <w:style w:type="character" w:customStyle="1" w:styleId="ListLabel2">
-    <w:name w:val="ListLabel 2"/>
-    <w:rPr>
-      <w:rFonts w:cs="Courier New"/>
-    </w:rPr>
-  </w:style>
-  <w:style w:type="character" w:customStyle="1" w:styleId="ListLabel3">
-    <w:name w:val="ListLabel 3"/>
-    <w:rPr>
-      <w:rFonts w:cs="Calibri"/>
-    </w:rPr>
-  </w:style>
-  <w:style w:type="character" w:customStyle="1" w:styleId="ListLabel4">
-    <w:name w:val="ListLabel 4"/>
-    <w:rPr>
-      <w:rFonts w:cs="Courier New"/>
-    </w:rPr>
-  </w:style>
-  <w:style w:type="character" w:customStyle="1" w:styleId="ListLabel5">
-    <w:name w:val="ListLabel 5"/>
-    <w:rPr>
-      <w:rFonts w:cs="Wingdings"/>
-    </w:rPr>
-  </w:style>
-  <w:style w:type="character" w:customStyle="1" w:styleId="ListLabel6">
-    <w:name w:val="ListLabel 6"/>
-    <w:rPr>
-      <w:rFonts w:cs="Symbol"/>
-    </w:rPr>
-  </w:style>
-  <w:style w:type="paragraph" w:customStyle="1" w:styleId="Heading">
-    <w:name w:val="Heading"/>
-    <w:basedOn w:val="Normal"/>
-    <w:next w:val="Textbody"/>
-    <w:pPr>
-      <w:keepNext/>
-      <w:spacing w:before="240" w:after="120"/>
-    </w:pPr>
-    <w:rPr>
-      <w:rFonts w:ascii="Arial" w:hAnsi="Arial" w:cs="Lohit Hindi"/>
-      <w:sz w:val="28"/>
-      <w:szCs w:val="28"/>
-    </w:rPr>
-  </w:style>
-  <w:style w:type="paragraph" w:customStyle="1" w:styleId="Textbody">
-    <w:name w:val="Text body"/>
-    <w:basedOn w:val="Normal"/>
-    <w:pPr>
-      <w:spacing w:after="120"/>
-    </w:pPr>
-  </w:style>
-  <w:style w:type="paragraph" w:styleId="List">
-    <w:name w:val="List"/>
-    <w:basedOn w:val="Textbody"/>
-    <w:rPr>
-      <w:rFonts w:cs="Lohit Hindi"/>
-    </w:rPr>
-  </w:style>
-  <w:style w:type="paragraph" w:styleId="Caption">
-    <w:name w:val="caption"/>
-    <w:basedOn w:val="Normal"/>
-    <w:pPr>
-      <w:suppressLineNumbers/>
-      <w:spacing w:before="120" w:after="120"/>
-    </w:pPr>
-    <w:rPr>
-      <w:rFonts w:cs="Lohit Hindi"/>
-      <w:i/>
-      <w:iCs/>
-      <w:sz w:val="24"/>
-      <w:szCs w:val="24"/>
-    </w:rPr>
-  </w:style>
-  <w:style w:type="paragraph" w:customStyle="1" w:styleId="Index">
-    <w:name w:val="Index"/>
-    <w:basedOn w:val="Normal"/>
-    <w:pPr>
-      <w:suppressLineNumbers/>
-    </w:pPr>
-    <w:rPr>
-      <w:rFonts w:cs="Lohit Hindi"/>
-    </w:rPr>
-  </w:style>
-  <w:style w:type="paragraph" w:styleId="ListParagraph">
-    <w:name w:val="List Paragraph"/>
-    <w:basedOn w:val="Normal"/>
-    <w:uiPriority w:val="34"/>
     <w:qFormat/>
     <w:pPr>
       <w:ind w:left="720"/>

</xml_diff>